<commit_message>
Git Revision Because Bugou
</commit_message>
<xml_diff>
--- a/GitHub-Instrucoes.docx
+++ b/GitHub-Instrucoes.docx
@@ -37,6 +37,7 @@
         <w:t xml:space="preserve">O lugar onde guarda seus códigos. diferencial- várias empresas guardam </w:t>
       </w:r>
       <w:proofErr w:type="spellStart"/>
+      <w:proofErr w:type="gramStart"/>
       <w:r>
         <w:rPr>
           <w:color w:val="FF0000"/>
@@ -44,6 +45,7 @@
         <w:t>nele.pode</w:t>
       </w:r>
       <w:proofErr w:type="spellEnd"/>
+      <w:proofErr w:type="gramEnd"/>
       <w:r>
         <w:rPr>
           <w:color w:val="FF0000"/>
@@ -241,268 +243,2595 @@
         <w:t>, como HTML</w:t>
       </w:r>
       <w:r>
+        <w:t xml:space="preserve"> (</w:t>
+      </w:r>
+      <w:r>
+        <w:rPr>
+          <w:color w:val="FF0000"/>
+        </w:rPr>
+        <w:t>pesquisar o que são arquivos estáticos</w:t>
+      </w:r>
+      <w:r>
+        <w:t>)</w:t>
+      </w:r>
+      <w:r>
+        <w:t>.</w:t>
+      </w:r>
+      <w:r>
+        <w:t xml:space="preserve"> Os códigos ficam na nuvem e pode ser público ou privado. </w:t>
+      </w:r>
+    </w:p>
+    <w:p>
+      <w:r>
+        <w:t>2-Criar repositório: pasta para armazenar meus códigos</w:t>
+      </w:r>
+    </w:p>
+    <w:p/>
+    <w:p>
+      <w:r>
+        <w:t>3-Criar página web HTML</w:t>
+      </w:r>
+    </w:p>
+    <w:p/>
+    <w:p>
+      <w:r>
+        <w:t>24/03</w:t>
+      </w:r>
+    </w:p>
+    <w:p>
+      <w:proofErr w:type="spellStart"/>
+      <w:r>
+        <w:t>Git</w:t>
+      </w:r>
+      <w:proofErr w:type="spellEnd"/>
+      <w:r>
         <w:t xml:space="preserve"> </w:t>
       </w:r>
-      <w:r>
-        <w:t>(</w:t>
-      </w:r>
-      <w:r>
-        <w:rPr>
-          <w:color w:val="FF0000"/>
-        </w:rPr>
-        <w:t>pesquisar</w:t>
-      </w:r>
-      <w:r>
-        <w:rPr>
-          <w:color w:val="FF0000"/>
-        </w:rPr>
-        <w:t xml:space="preserve"> o que são arquivos estáticos</w:t>
-      </w:r>
-      <w:r>
-        <w:t>)</w:t>
-      </w:r>
-      <w:r>
+      <w:proofErr w:type="spellStart"/>
+      <w:r>
+        <w:t>bash</w:t>
+      </w:r>
+      <w:proofErr w:type="spellEnd"/>
+      <w:r>
+        <w:t>(aplicativo): buscar pastas</w:t>
+      </w:r>
+    </w:p>
+    <w:p>
+      <w:proofErr w:type="spellStart"/>
+      <w:r>
+        <w:t>cd</w:t>
+      </w:r>
+      <w:proofErr w:type="spellEnd"/>
+      <w:r>
+        <w:t xml:space="preserve"> + nome da pasta que está buscando</w:t>
+      </w:r>
+    </w:p>
+    <w:p>
+      <w:proofErr w:type="spellStart"/>
+      <w:r>
+        <w:t>git</w:t>
+      </w:r>
+      <w:proofErr w:type="spellEnd"/>
+      <w:r>
+        <w:t xml:space="preserve"> </w:t>
+      </w:r>
+      <w:proofErr w:type="spellStart"/>
+      <w:r>
+        <w:t>remote</w:t>
+      </w:r>
+      <w:proofErr w:type="spellEnd"/>
+      <w:r>
+        <w:t xml:space="preserve">: </w:t>
+      </w:r>
+      <w:proofErr w:type="spellStart"/>
+      <w:r>
+        <w:t>linkar</w:t>
+      </w:r>
+      <w:proofErr w:type="spellEnd"/>
+      <w:r>
+        <w:t xml:space="preserve"> programas no </w:t>
+      </w:r>
+      <w:proofErr w:type="spellStart"/>
+      <w:r>
+        <w:t>git</w:t>
+      </w:r>
+      <w:proofErr w:type="spellEnd"/>
+      <w:r>
+        <w:t xml:space="preserve"> (inserir)</w:t>
+      </w:r>
+    </w:p>
+    <w:p>
+      <w:proofErr w:type="spellStart"/>
+      <w:r>
+        <w:t>ctrl</w:t>
+      </w:r>
+      <w:proofErr w:type="spellEnd"/>
+      <w:r>
+        <w:t xml:space="preserve"> +j: abrir o </w:t>
+      </w:r>
+      <w:proofErr w:type="gramStart"/>
+      <w:r>
+        <w:t>terminal  (</w:t>
+      </w:r>
+      <w:proofErr w:type="gramEnd"/>
+      <w:r>
+        <w:t xml:space="preserve">acessar o computador)no visual </w:t>
+      </w:r>
+      <w:proofErr w:type="spellStart"/>
+      <w:r>
+        <w:t>studio</w:t>
+      </w:r>
+      <w:proofErr w:type="spellEnd"/>
+    </w:p>
+    <w:p>
+      <w:proofErr w:type="spellStart"/>
+      <w:r>
+        <w:t>git</w:t>
+      </w:r>
+      <w:proofErr w:type="spellEnd"/>
+      <w:r>
+        <w:t xml:space="preserve"> </w:t>
+      </w:r>
+      <w:proofErr w:type="gramStart"/>
+      <w:r>
+        <w:t>add .</w:t>
+      </w:r>
+      <w:proofErr w:type="gramEnd"/>
+      <w:r>
+        <w:t xml:space="preserve"> para atualizar </w:t>
+      </w:r>
+    </w:p>
+    <w:p>
+      <w:proofErr w:type="spellStart"/>
+      <w:r>
+        <w:t>git</w:t>
+      </w:r>
+      <w:proofErr w:type="spellEnd"/>
+      <w:r>
+        <w:t xml:space="preserve"> </w:t>
+      </w:r>
+      <w:proofErr w:type="spellStart"/>
+      <w:proofErr w:type="gramStart"/>
+      <w:r>
+        <w:t>commit</w:t>
+      </w:r>
+      <w:proofErr w:type="spellEnd"/>
+      <w:r>
+        <w:t xml:space="preserve">  =</w:t>
+      </w:r>
+      <w:proofErr w:type="gramEnd"/>
+      <w:r>
+        <w:t xml:space="preserve">=&gt; </w:t>
+      </w:r>
+      <w:proofErr w:type="spellStart"/>
+      <w:r>
+        <w:t>git</w:t>
+      </w:r>
+      <w:proofErr w:type="spellEnd"/>
+      <w:r>
+        <w:t xml:space="preserve"> </w:t>
+      </w:r>
+      <w:proofErr w:type="spellStart"/>
+      <w:r>
+        <w:t>commit</w:t>
+      </w:r>
+      <w:proofErr w:type="spellEnd"/>
+      <w:r>
+        <w:t xml:space="preserve"> -m "Arquivos iniciais" </w:t>
+      </w:r>
+    </w:p>
+    <w:p>
+      <w:proofErr w:type="spellStart"/>
+      <w:r>
+        <w:lastRenderedPageBreak/>
+        <w:t>git</w:t>
+      </w:r>
+      <w:proofErr w:type="spellEnd"/>
+      <w:r>
+        <w:t xml:space="preserve"> </w:t>
+      </w:r>
+      <w:proofErr w:type="spellStart"/>
+      <w:r>
+        <w:t>config</w:t>
+      </w:r>
+      <w:proofErr w:type="spellEnd"/>
+    </w:p>
+    <w:p/>
+    <w:p>
+      <w:proofErr w:type="spellStart"/>
+      <w:r>
+        <w:t>git</w:t>
+      </w:r>
+      <w:proofErr w:type="spellEnd"/>
+      <w:r>
+        <w:t xml:space="preserve"> </w:t>
+      </w:r>
+      <w:proofErr w:type="spellStart"/>
+      <w:r>
+        <w:t>push</w:t>
+      </w:r>
+      <w:proofErr w:type="spellEnd"/>
+      <w:r>
+        <w:t xml:space="preserve"> </w:t>
+      </w:r>
+      <w:proofErr w:type="spellStart"/>
+      <w:r>
+        <w:t>origin</w:t>
+      </w:r>
+      <w:proofErr w:type="spellEnd"/>
+      <w:r>
+        <w:t xml:space="preserve"> master</w:t>
+      </w:r>
+    </w:p>
+    <w:p>
+      <w:proofErr w:type="spellStart"/>
+      <w:r>
+        <w:t>git</w:t>
+      </w:r>
+      <w:proofErr w:type="spellEnd"/>
+      <w:r>
+        <w:t xml:space="preserve"> </w:t>
+      </w:r>
+      <w:proofErr w:type="spellStart"/>
+      <w:r>
+        <w:t>push</w:t>
+      </w:r>
+      <w:proofErr w:type="spellEnd"/>
+      <w:r>
+        <w:t xml:space="preserve"> ==&gt; </w:t>
+      </w:r>
+      <w:proofErr w:type="spellStart"/>
+      <w:r>
+        <w:t>git</w:t>
+      </w:r>
+      <w:proofErr w:type="spellEnd"/>
+      <w:r>
+        <w:t xml:space="preserve"> </w:t>
+      </w:r>
+      <w:proofErr w:type="spellStart"/>
+      <w:r>
+        <w:t>push</w:t>
+      </w:r>
+      <w:proofErr w:type="spellEnd"/>
+      <w:r>
+        <w:t xml:space="preserve"> --set-</w:t>
+      </w:r>
+      <w:proofErr w:type="spellStart"/>
+      <w:r>
+        <w:t>upstream</w:t>
+      </w:r>
+      <w:proofErr w:type="spellEnd"/>
+      <w:r>
+        <w:t xml:space="preserve"> </w:t>
+      </w:r>
+      <w:proofErr w:type="spellStart"/>
+      <w:r>
+        <w:t>origin</w:t>
+      </w:r>
+      <w:proofErr w:type="spellEnd"/>
+      <w:r>
+        <w:t xml:space="preserve"> master</w:t>
+      </w:r>
+    </w:p>
+    <w:p>
+      <w:r>
+        <w:br w:type="page"/>
+      </w:r>
+    </w:p>
+    <w:p>
+      <w:pPr>
+        <w:pStyle w:val="xmsonormal"/>
+        <w:shd w:val="clear" w:color="auto" w:fill="FFFFFF"/>
+        <w:spacing w:before="0" w:beforeAutospacing="0" w:after="0" w:afterAutospacing="0"/>
+        <w:rPr>
+          <w:rFonts w:ascii="Calibri" w:hAnsi="Calibri" w:cs="Calibri"/>
+          <w:color w:val="201F1E"/>
+          <w:sz w:val="22"/>
+          <w:szCs w:val="22"/>
+        </w:rPr>
+      </w:pPr>
+      <w:r>
+        <w:rPr>
+          <w:rFonts w:ascii="Calibri Light" w:hAnsi="Calibri Light" w:cs="Calibri Light"/>
+          <w:color w:val="4A535A"/>
+          <w:sz w:val="20"/>
+          <w:szCs w:val="20"/>
+          <w:bdr w:val="none" w:sz="0" w:space="0" w:color="auto" w:frame="1"/>
+        </w:rPr>
+        <w:lastRenderedPageBreak/>
+        <w:t>A </w:t>
+      </w:r>
+      <w:r>
+        <w:rPr>
+          <w:rFonts w:ascii="Calibri Light" w:hAnsi="Calibri Light" w:cs="Calibri Light"/>
+          <w:b/>
+          <w:bCs/>
+          <w:color w:val="4A535A"/>
+          <w:sz w:val="20"/>
+          <w:szCs w:val="20"/>
+          <w:bdr w:val="none" w:sz="0" w:space="0" w:color="auto" w:frame="1"/>
+        </w:rPr>
+        <w:t>Lógica de Programação</w:t>
+      </w:r>
+      <w:r>
+        <w:rPr>
+          <w:rFonts w:ascii="Calibri Light" w:hAnsi="Calibri Light" w:cs="Calibri Light"/>
+          <w:color w:val="4A535A"/>
+          <w:sz w:val="20"/>
+          <w:szCs w:val="20"/>
+          <w:bdr w:val="none" w:sz="0" w:space="0" w:color="auto" w:frame="1"/>
+        </w:rPr>
+        <w:t> está presente em nossas vidas o tempo todo! Seja nos aplicativos que usamos no celular, nos sites que visitamos pelo computador ou até mesmo em situações inusitadas que necessitam da capacidade de solucionar problemas.</w:t>
+      </w:r>
+    </w:p>
+    <w:p>
+      <w:pPr>
+        <w:pStyle w:val="xmsonormal"/>
+        <w:shd w:val="clear" w:color="auto" w:fill="FFFFFF"/>
+        <w:spacing w:before="0" w:beforeAutospacing="0" w:after="0" w:afterAutospacing="0"/>
+        <w:rPr>
+          <w:rFonts w:ascii="Calibri" w:hAnsi="Calibri" w:cs="Calibri"/>
+          <w:color w:val="201F1E"/>
+          <w:sz w:val="22"/>
+          <w:szCs w:val="22"/>
+        </w:rPr>
+      </w:pPr>
+      <w:r>
+        <w:rPr>
+          <w:rFonts w:ascii="Calibri Light" w:hAnsi="Calibri Light" w:cs="Calibri Light"/>
+          <w:color w:val="4A535A"/>
+          <w:sz w:val="20"/>
+          <w:szCs w:val="20"/>
+          <w:bdr w:val="none" w:sz="0" w:space="0" w:color="auto" w:frame="1"/>
+        </w:rPr>
+        <w:t> </w:t>
+      </w:r>
+    </w:p>
+    <w:p>
+      <w:pPr>
+        <w:pStyle w:val="xmsonormal"/>
+        <w:shd w:val="clear" w:color="auto" w:fill="FFFFFF"/>
+        <w:spacing w:before="0" w:beforeAutospacing="0" w:after="0" w:afterAutospacing="0"/>
+        <w:rPr>
+          <w:rFonts w:ascii="Calibri" w:hAnsi="Calibri" w:cs="Calibri"/>
+          <w:color w:val="201F1E"/>
+          <w:sz w:val="22"/>
+          <w:szCs w:val="22"/>
+        </w:rPr>
+      </w:pPr>
+      <w:r>
+        <w:rPr>
+          <w:rFonts w:ascii="Calibri Light" w:hAnsi="Calibri Light" w:cs="Calibri Light"/>
+          <w:color w:val="4A535A"/>
+          <w:sz w:val="20"/>
+          <w:szCs w:val="20"/>
+          <w:bdr w:val="none" w:sz="0" w:space="0" w:color="auto" w:frame="1"/>
+        </w:rPr>
+        <w:t xml:space="preserve">Classes, variáveis, </w:t>
+      </w:r>
+      <w:proofErr w:type="spellStart"/>
+      <w:r>
+        <w:rPr>
+          <w:rFonts w:ascii="Calibri Light" w:hAnsi="Calibri Light" w:cs="Calibri Light"/>
+          <w:color w:val="4A535A"/>
+          <w:sz w:val="20"/>
+          <w:szCs w:val="20"/>
+          <w:bdr w:val="none" w:sz="0" w:space="0" w:color="auto" w:frame="1"/>
+        </w:rPr>
+        <w:t>string</w:t>
+      </w:r>
+      <w:proofErr w:type="spellEnd"/>
+      <w:r>
+        <w:rPr>
+          <w:rFonts w:ascii="Calibri Light" w:hAnsi="Calibri Light" w:cs="Calibri Light"/>
+          <w:color w:val="4A535A"/>
+          <w:sz w:val="20"/>
+          <w:szCs w:val="20"/>
+          <w:bdr w:val="none" w:sz="0" w:space="0" w:color="auto" w:frame="1"/>
+        </w:rPr>
+        <w:t xml:space="preserve">, </w:t>
+      </w:r>
+      <w:proofErr w:type="spellStart"/>
+      <w:r>
+        <w:rPr>
+          <w:rFonts w:ascii="Calibri Light" w:hAnsi="Calibri Light" w:cs="Calibri Light"/>
+          <w:color w:val="4A535A"/>
+          <w:sz w:val="20"/>
+          <w:szCs w:val="20"/>
+          <w:bdr w:val="none" w:sz="0" w:space="0" w:color="auto" w:frame="1"/>
+        </w:rPr>
+        <w:t>JavaScript</w:t>
+      </w:r>
+      <w:proofErr w:type="spellEnd"/>
+      <w:r>
+        <w:rPr>
+          <w:rFonts w:ascii="Calibri Light" w:hAnsi="Calibri Light" w:cs="Calibri Light"/>
+          <w:color w:val="4A535A"/>
+          <w:sz w:val="20"/>
+          <w:szCs w:val="20"/>
+          <w:bdr w:val="none" w:sz="0" w:space="0" w:color="auto" w:frame="1"/>
+        </w:rPr>
+        <w:t xml:space="preserve">, </w:t>
+      </w:r>
+      <w:proofErr w:type="spellStart"/>
+      <w:r>
+        <w:rPr>
+          <w:rFonts w:ascii="Calibri Light" w:hAnsi="Calibri Light" w:cs="Calibri Light"/>
+          <w:color w:val="4A535A"/>
+          <w:sz w:val="20"/>
+          <w:szCs w:val="20"/>
+          <w:bdr w:val="none" w:sz="0" w:space="0" w:color="auto" w:frame="1"/>
+        </w:rPr>
+        <w:t>ifs</w:t>
+      </w:r>
+      <w:proofErr w:type="spellEnd"/>
+      <w:r>
+        <w:rPr>
+          <w:rFonts w:ascii="Calibri Light" w:hAnsi="Calibri Light" w:cs="Calibri Light"/>
+          <w:color w:val="4A535A"/>
+          <w:sz w:val="20"/>
+          <w:szCs w:val="20"/>
+          <w:bdr w:val="none" w:sz="0" w:space="0" w:color="auto" w:frame="1"/>
+        </w:rPr>
+        <w:t xml:space="preserve">, </w:t>
+      </w:r>
+      <w:proofErr w:type="spellStart"/>
+      <w:r>
+        <w:rPr>
+          <w:rFonts w:ascii="Calibri Light" w:hAnsi="Calibri Light" w:cs="Calibri Light"/>
+          <w:color w:val="4A535A"/>
+          <w:sz w:val="20"/>
+          <w:szCs w:val="20"/>
+          <w:bdr w:val="none" w:sz="0" w:space="0" w:color="auto" w:frame="1"/>
+        </w:rPr>
+        <w:t>fors</w:t>
+      </w:r>
+      <w:proofErr w:type="spellEnd"/>
+      <w:r>
+        <w:rPr>
+          <w:rFonts w:ascii="Calibri Light" w:hAnsi="Calibri Light" w:cs="Calibri Light"/>
+          <w:color w:val="4A535A"/>
+          <w:sz w:val="20"/>
+          <w:szCs w:val="20"/>
+          <w:bdr w:val="none" w:sz="0" w:space="0" w:color="auto" w:frame="1"/>
+        </w:rPr>
+        <w:t>... parece sopa de letras? Sem estresse, agora você irá entender onde tudo isso se encaixa na programação, com seus </w:t>
+      </w:r>
+      <w:r>
+        <w:rPr>
+          <w:rFonts w:ascii="Calibri Light" w:hAnsi="Calibri Light" w:cs="Calibri Light"/>
+          <w:b/>
+          <w:bCs/>
+          <w:color w:val="4A535A"/>
+          <w:sz w:val="20"/>
+          <w:szCs w:val="20"/>
+          <w:bdr w:val="none" w:sz="0" w:space="0" w:color="auto" w:frame="1"/>
+        </w:rPr>
+        <w:t>algoritmos</w:t>
+      </w:r>
+      <w:r>
+        <w:rPr>
+          <w:rFonts w:ascii="Calibri Light" w:hAnsi="Calibri Light" w:cs="Calibri Light"/>
+          <w:color w:val="4A535A"/>
+          <w:sz w:val="20"/>
+          <w:szCs w:val="20"/>
+          <w:bdr w:val="none" w:sz="0" w:space="0" w:color="auto" w:frame="1"/>
+        </w:rPr>
+        <w:t> e </w:t>
+      </w:r>
+      <w:r>
+        <w:rPr>
+          <w:rFonts w:ascii="Calibri Light" w:hAnsi="Calibri Light" w:cs="Calibri Light"/>
+          <w:b/>
+          <w:bCs/>
+          <w:color w:val="4A535A"/>
+          <w:sz w:val="20"/>
+          <w:szCs w:val="20"/>
+          <w:bdr w:val="none" w:sz="0" w:space="0" w:color="auto" w:frame="1"/>
+        </w:rPr>
+        <w:t>estrutura de dados</w:t>
+      </w:r>
+      <w:r>
+        <w:rPr>
+          <w:rFonts w:ascii="Calibri Light" w:hAnsi="Calibri Light" w:cs="Calibri Light"/>
+          <w:color w:val="4A535A"/>
+          <w:sz w:val="20"/>
+          <w:szCs w:val="20"/>
+          <w:bdr w:val="none" w:sz="0" w:space="0" w:color="auto" w:frame="1"/>
+        </w:rPr>
+        <w:t>!</w:t>
+      </w:r>
+    </w:p>
+    <w:p>
+      <w:pPr>
+        <w:pStyle w:val="xmsonormal"/>
+        <w:shd w:val="clear" w:color="auto" w:fill="FFFFFF"/>
+        <w:spacing w:before="0" w:beforeAutospacing="0" w:after="0" w:afterAutospacing="0"/>
+        <w:rPr>
+          <w:rFonts w:ascii="Calibri" w:hAnsi="Calibri" w:cs="Calibri"/>
+          <w:color w:val="201F1E"/>
+          <w:sz w:val="22"/>
+          <w:szCs w:val="22"/>
+        </w:rPr>
+      </w:pPr>
+      <w:r>
+        <w:rPr>
+          <w:rFonts w:ascii="Calibri Light" w:hAnsi="Calibri Light" w:cs="Calibri Light"/>
+          <w:color w:val="4A535A"/>
+          <w:sz w:val="20"/>
+          <w:szCs w:val="20"/>
+          <w:bdr w:val="none" w:sz="0" w:space="0" w:color="auto" w:frame="1"/>
+        </w:rPr>
+        <w:t> </w:t>
+      </w:r>
+    </w:p>
+    <w:p>
+      <w:pPr>
+        <w:pStyle w:val="xmsonormal"/>
+        <w:shd w:val="clear" w:color="auto" w:fill="FFFFFF"/>
+        <w:spacing w:before="0" w:beforeAutospacing="0" w:after="0" w:afterAutospacing="0"/>
+        <w:rPr>
+          <w:rFonts w:ascii="Calibri" w:hAnsi="Calibri" w:cs="Calibri"/>
+          <w:color w:val="201F1E"/>
+          <w:sz w:val="22"/>
+          <w:szCs w:val="22"/>
+        </w:rPr>
+      </w:pPr>
+      <w:r>
+        <w:rPr>
+          <w:rFonts w:ascii="Calibri Light" w:hAnsi="Calibri Light" w:cs="Calibri Light"/>
+          <w:color w:val="4A535A"/>
+          <w:sz w:val="20"/>
+          <w:szCs w:val="20"/>
+          <w:bdr w:val="none" w:sz="0" w:space="0" w:color="auto" w:frame="1"/>
+        </w:rPr>
+        <w:t>Se você quer começar na área de desenvolvimento, esta Formação te servirá como base para entender </w:t>
+      </w:r>
+      <w:r>
+        <w:rPr>
+          <w:rFonts w:ascii="Calibri Light" w:hAnsi="Calibri Light" w:cs="Calibri Light"/>
+          <w:b/>
+          <w:bCs/>
+          <w:color w:val="4A535A"/>
+          <w:sz w:val="20"/>
+          <w:szCs w:val="20"/>
+          <w:bdr w:val="none" w:sz="0" w:space="0" w:color="auto" w:frame="1"/>
+        </w:rPr>
+        <w:t xml:space="preserve">como as linguagens de programação </w:t>
+      </w:r>
+      <w:proofErr w:type="spellStart"/>
+      <w:proofErr w:type="gramStart"/>
+      <w:r>
+        <w:rPr>
+          <w:rFonts w:ascii="Calibri Light" w:hAnsi="Calibri Light" w:cs="Calibri Light"/>
+          <w:b/>
+          <w:bCs/>
+          <w:color w:val="4A535A"/>
+          <w:sz w:val="20"/>
+          <w:szCs w:val="20"/>
+          <w:bdr w:val="none" w:sz="0" w:space="0" w:color="auto" w:frame="1"/>
+        </w:rPr>
+        <w:t>funcionam</w:t>
+      </w:r>
+      <w:r>
+        <w:rPr>
+          <w:rFonts w:ascii="Calibri Light" w:hAnsi="Calibri Light" w:cs="Calibri Light"/>
+          <w:color w:val="4A535A"/>
+          <w:sz w:val="20"/>
+          <w:szCs w:val="20"/>
+          <w:bdr w:val="none" w:sz="0" w:space="0" w:color="auto" w:frame="1"/>
+        </w:rPr>
+        <w:t>.Na</w:t>
+      </w:r>
+      <w:proofErr w:type="spellEnd"/>
+      <w:proofErr w:type="gramEnd"/>
+      <w:r>
+        <w:rPr>
+          <w:rFonts w:ascii="Calibri Light" w:hAnsi="Calibri Light" w:cs="Calibri Light"/>
+          <w:color w:val="4A535A"/>
+          <w:sz w:val="20"/>
+          <w:szCs w:val="20"/>
+          <w:bdr w:val="none" w:sz="0" w:space="0" w:color="auto" w:frame="1"/>
+        </w:rPr>
+        <w:t xml:space="preserve"> Formação </w:t>
+      </w:r>
+      <w:r>
+        <w:rPr>
+          <w:rFonts w:ascii="Calibri Light" w:hAnsi="Calibri Light" w:cs="Calibri Light"/>
+          <w:b/>
+          <w:bCs/>
+          <w:color w:val="4A535A"/>
+          <w:sz w:val="20"/>
+          <w:szCs w:val="20"/>
+          <w:bdr w:val="none" w:sz="0" w:space="0" w:color="auto" w:frame="1"/>
+        </w:rPr>
+        <w:t>Iniciante em Programação</w:t>
+      </w:r>
+      <w:r>
+        <w:rPr>
+          <w:rFonts w:ascii="Calibri Light" w:hAnsi="Calibri Light" w:cs="Calibri Light"/>
+          <w:color w:val="4A535A"/>
+          <w:sz w:val="20"/>
+          <w:szCs w:val="20"/>
+          <w:bdr w:val="none" w:sz="0" w:space="0" w:color="auto" w:frame="1"/>
+        </w:rPr>
+        <w:t>, você vai criar suas primeiras </w:t>
+      </w:r>
+      <w:r>
+        <w:rPr>
+          <w:rFonts w:ascii="Calibri Light" w:hAnsi="Calibri Light" w:cs="Calibri Light"/>
+          <w:b/>
+          <w:bCs/>
+          <w:color w:val="4A535A"/>
+          <w:sz w:val="20"/>
+          <w:szCs w:val="20"/>
+          <w:bdr w:val="none" w:sz="0" w:space="0" w:color="auto" w:frame="1"/>
+        </w:rPr>
+        <w:t>páginas na Web</w:t>
+      </w:r>
+      <w:r>
+        <w:rPr>
+          <w:rFonts w:ascii="Calibri Light" w:hAnsi="Calibri Light" w:cs="Calibri Light"/>
+          <w:color w:val="4A535A"/>
+          <w:sz w:val="20"/>
+          <w:szCs w:val="20"/>
+          <w:bdr w:val="none" w:sz="0" w:space="0" w:color="auto" w:frame="1"/>
+        </w:rPr>
+        <w:t> e entender como funciona a linguagem </w:t>
+      </w:r>
+      <w:proofErr w:type="spellStart"/>
+      <w:r>
+        <w:rPr>
+          <w:rFonts w:ascii="Calibri Light" w:hAnsi="Calibri Light" w:cs="Calibri Light"/>
+          <w:b/>
+          <w:bCs/>
+          <w:color w:val="4A535A"/>
+          <w:sz w:val="20"/>
+          <w:szCs w:val="20"/>
+          <w:bdr w:val="none" w:sz="0" w:space="0" w:color="auto" w:frame="1"/>
+        </w:rPr>
+        <w:t>JavaScript</w:t>
+      </w:r>
+      <w:proofErr w:type="spellEnd"/>
+      <w:r>
+        <w:rPr>
+          <w:rFonts w:ascii="Calibri Light" w:hAnsi="Calibri Light" w:cs="Calibri Light"/>
+          <w:color w:val="4A535A"/>
+          <w:sz w:val="20"/>
+          <w:szCs w:val="20"/>
+          <w:bdr w:val="none" w:sz="0" w:space="0" w:color="auto" w:frame="1"/>
+        </w:rPr>
+        <w:t>!</w:t>
+      </w:r>
+    </w:p>
+    <w:p>
+      <w:pPr>
+        <w:pStyle w:val="xmsonormal"/>
+        <w:shd w:val="clear" w:color="auto" w:fill="FFFFFF"/>
+        <w:spacing w:before="0" w:beforeAutospacing="0" w:after="0" w:afterAutospacing="0"/>
+        <w:rPr>
+          <w:rFonts w:ascii="Calibri" w:hAnsi="Calibri" w:cs="Calibri"/>
+          <w:color w:val="201F1E"/>
+          <w:sz w:val="22"/>
+          <w:szCs w:val="22"/>
+        </w:rPr>
+      </w:pPr>
+      <w:r>
+        <w:rPr>
+          <w:rFonts w:ascii="Calibri Light" w:hAnsi="Calibri Light" w:cs="Calibri Light"/>
+          <w:color w:val="4A535A"/>
+          <w:sz w:val="20"/>
+          <w:szCs w:val="20"/>
+          <w:bdr w:val="none" w:sz="0" w:space="0" w:color="auto" w:frame="1"/>
+        </w:rPr>
+        <w:t> </w:t>
+      </w:r>
+    </w:p>
+    <w:p>
+      <w:pPr>
+        <w:pStyle w:val="xmsonormal"/>
+        <w:shd w:val="clear" w:color="auto" w:fill="FFFFFF"/>
+        <w:spacing w:before="0" w:beforeAutospacing="0" w:after="0" w:afterAutospacing="0"/>
+        <w:rPr>
+          <w:rFonts w:ascii="Calibri" w:hAnsi="Calibri" w:cs="Calibri"/>
+          <w:color w:val="201F1E"/>
+          <w:sz w:val="22"/>
+          <w:szCs w:val="22"/>
+        </w:rPr>
+      </w:pPr>
+      <w:r>
+        <w:rPr>
+          <w:rFonts w:ascii="Calibri Light" w:hAnsi="Calibri Light" w:cs="Calibri Light"/>
+          <w:color w:val="4A535A"/>
+          <w:sz w:val="20"/>
+          <w:szCs w:val="20"/>
+          <w:bdr w:val="none" w:sz="0" w:space="0" w:color="auto" w:frame="1"/>
+        </w:rPr>
+        <w:t>Ter conhecimento das linguagens de programação usadas na </w:t>
+      </w:r>
+      <w:r>
+        <w:rPr>
+          <w:rFonts w:ascii="Calibri Light" w:hAnsi="Calibri Light" w:cs="Calibri Light"/>
+          <w:b/>
+          <w:bCs/>
+          <w:color w:val="4A535A"/>
+          <w:sz w:val="20"/>
+          <w:szCs w:val="20"/>
+          <w:bdr w:val="none" w:sz="0" w:space="0" w:color="auto" w:frame="1"/>
+        </w:rPr>
+        <w:t>Web</w:t>
+      </w:r>
+      <w:r>
+        <w:rPr>
+          <w:rFonts w:ascii="Calibri Light" w:hAnsi="Calibri Light" w:cs="Calibri Light"/>
+          <w:color w:val="4A535A"/>
+          <w:sz w:val="20"/>
+          <w:szCs w:val="20"/>
+          <w:bdr w:val="none" w:sz="0" w:space="0" w:color="auto" w:frame="1"/>
+        </w:rPr>
+        <w:t> é muito útil também para profissionais de outras áreas, como por exemplo marketing digital, Experiência do Usuário (UX), e ajudará também na </w:t>
+      </w:r>
+      <w:r>
+        <w:rPr>
+          <w:rFonts w:ascii="Calibri Light" w:hAnsi="Calibri Light" w:cs="Calibri Light"/>
+          <w:b/>
+          <w:bCs/>
+          <w:color w:val="4A535A"/>
+          <w:sz w:val="20"/>
+          <w:szCs w:val="20"/>
+          <w:bdr w:val="none" w:sz="0" w:space="0" w:color="auto" w:frame="1"/>
+        </w:rPr>
+        <w:t>criação de sites</w:t>
+      </w:r>
+      <w:r>
+        <w:rPr>
+          <w:rFonts w:ascii="Calibri Light" w:hAnsi="Calibri Light" w:cs="Calibri Light"/>
+          <w:color w:val="4A535A"/>
+          <w:sz w:val="20"/>
+          <w:szCs w:val="20"/>
+          <w:bdr w:val="none" w:sz="0" w:space="0" w:color="auto" w:frame="1"/>
+        </w:rPr>
+        <w:t xml:space="preserve"> com o </w:t>
+      </w:r>
+      <w:proofErr w:type="spellStart"/>
+      <w:r>
+        <w:rPr>
+          <w:rFonts w:ascii="Calibri Light" w:hAnsi="Calibri Light" w:cs="Calibri Light"/>
+          <w:color w:val="4A535A"/>
+          <w:sz w:val="20"/>
+          <w:szCs w:val="20"/>
+          <w:bdr w:val="none" w:sz="0" w:space="0" w:color="auto" w:frame="1"/>
+        </w:rPr>
+        <w:t>Wordpress</w:t>
+      </w:r>
+      <w:proofErr w:type="spellEnd"/>
+      <w:r>
+        <w:rPr>
+          <w:rFonts w:ascii="Calibri Light" w:hAnsi="Calibri Light" w:cs="Calibri Light"/>
+          <w:color w:val="4A535A"/>
+          <w:sz w:val="20"/>
+          <w:szCs w:val="20"/>
+          <w:bdr w:val="none" w:sz="0" w:space="0" w:color="auto" w:frame="1"/>
+        </w:rPr>
         <w:t>.</w:t>
       </w:r>
-      <w:r>
-        <w:t xml:space="preserve"> Os códigos ficam na nuvem e pode ser público ou privado. </w:t>
-      </w:r>
-    </w:p>
-    <w:p>
-      <w:r>
-        <w:t>2-Criar repositório: pasta para armazenar meus códigos</w:t>
-      </w:r>
-    </w:p>
-    <w:p/>
-    <w:p>
-      <w:r>
-        <w:t>3-Criar página web HTML</w:t>
-      </w:r>
-    </w:p>
-    <w:p/>
-    <w:p>
-      <w:r>
-        <w:t>24/03</w:t>
-      </w:r>
-    </w:p>
-    <w:p>
-      <w:proofErr w:type="spellStart"/>
-      <w:r>
-        <w:t>Git</w:t>
-      </w:r>
-      <w:proofErr w:type="spellEnd"/>
-      <w:r>
-        <w:t xml:space="preserve"> </w:t>
-      </w:r>
-      <w:proofErr w:type="spellStart"/>
-      <w:r>
-        <w:t>bash</w:t>
-      </w:r>
-      <w:proofErr w:type="spellEnd"/>
-      <w:r>
-        <w:t>(aplicativo): buscar pastas</w:t>
-      </w:r>
-    </w:p>
-    <w:p>
-      <w:proofErr w:type="spellStart"/>
-      <w:r>
-        <w:t>cd</w:t>
-      </w:r>
-      <w:proofErr w:type="spellEnd"/>
-      <w:r>
-        <w:t xml:space="preserve"> + nome da pasta que está buscando</w:t>
-      </w:r>
-    </w:p>
-    <w:p>
-      <w:proofErr w:type="spellStart"/>
-      <w:r>
-        <w:t>git</w:t>
-      </w:r>
-      <w:proofErr w:type="spellEnd"/>
-      <w:r>
-        <w:t xml:space="preserve"> </w:t>
-      </w:r>
-      <w:proofErr w:type="spellStart"/>
-      <w:r>
-        <w:t>remote</w:t>
-      </w:r>
-      <w:proofErr w:type="spellEnd"/>
-      <w:r>
-        <w:t xml:space="preserve">: </w:t>
-      </w:r>
-      <w:proofErr w:type="spellStart"/>
-      <w:r>
-        <w:t>linkar</w:t>
-      </w:r>
-      <w:proofErr w:type="spellEnd"/>
-      <w:r>
-        <w:t xml:space="preserve"> programas no </w:t>
-      </w:r>
-      <w:proofErr w:type="spellStart"/>
-      <w:r>
-        <w:t>git</w:t>
-      </w:r>
-      <w:proofErr w:type="spellEnd"/>
-      <w:r>
-        <w:t xml:space="preserve"> (inserir)</w:t>
-      </w:r>
-    </w:p>
-    <w:p>
-      <w:proofErr w:type="spellStart"/>
-      <w:r>
-        <w:t>ctrl</w:t>
-      </w:r>
-      <w:proofErr w:type="spellEnd"/>
-      <w:r>
-        <w:t xml:space="preserve"> +j: abrir o terminal  </w:t>
+    </w:p>
+    <w:p>
+      <w:pPr>
+        <w:pStyle w:val="xmsonormal"/>
+        <w:shd w:val="clear" w:color="auto" w:fill="FFFFFF"/>
+        <w:spacing w:before="0" w:beforeAutospacing="0" w:after="0" w:afterAutospacing="0"/>
+        <w:rPr>
+          <w:rFonts w:ascii="Calibri" w:hAnsi="Calibri" w:cs="Calibri"/>
+          <w:color w:val="201F1E"/>
+          <w:sz w:val="22"/>
+          <w:szCs w:val="22"/>
+        </w:rPr>
+      </w:pPr>
+      <w:r>
+        <w:rPr>
+          <w:rFonts w:ascii="Calibri Light" w:hAnsi="Calibri Light" w:cs="Calibri Light"/>
+          <w:b/>
+          <w:bCs/>
+          <w:color w:val="201F1E"/>
+          <w:sz w:val="20"/>
+          <w:szCs w:val="20"/>
+          <w:bdr w:val="none" w:sz="0" w:space="0" w:color="auto" w:frame="1"/>
+        </w:rPr>
+        <w:t> </w:t>
+      </w:r>
+    </w:p>
+    <w:p>
+      <w:pPr>
+        <w:pStyle w:val="xmsonormal"/>
+        <w:shd w:val="clear" w:color="auto" w:fill="FFFFFF"/>
+        <w:spacing w:before="0" w:beforeAutospacing="0" w:after="0" w:afterAutospacing="0"/>
+        <w:rPr>
+          <w:rFonts w:ascii="Calibri" w:hAnsi="Calibri" w:cs="Calibri"/>
+          <w:color w:val="201F1E"/>
+          <w:sz w:val="22"/>
+          <w:szCs w:val="22"/>
+        </w:rPr>
+      </w:pPr>
+      <w:r>
+        <w:rPr>
+          <w:rFonts w:ascii="Calibri Light" w:hAnsi="Calibri Light" w:cs="Calibri Light"/>
+          <w:b/>
+          <w:bCs/>
+          <w:color w:val="201F1E"/>
+          <w:sz w:val="20"/>
+          <w:szCs w:val="20"/>
+          <w:u w:val="single"/>
+          <w:bdr w:val="none" w:sz="0" w:space="0" w:color="auto" w:frame="1"/>
+        </w:rPr>
+        <w:t>PASSO A PASSO</w:t>
+      </w:r>
+    </w:p>
+    <w:p>
+      <w:pPr>
+        <w:pStyle w:val="xmsonormal"/>
+        <w:shd w:val="clear" w:color="auto" w:fill="FFFFFF"/>
+        <w:spacing w:before="0" w:beforeAutospacing="0" w:after="0" w:afterAutospacing="0"/>
+        <w:rPr>
+          <w:rFonts w:ascii="Calibri" w:hAnsi="Calibri" w:cs="Calibri"/>
+          <w:color w:val="201F1E"/>
+          <w:sz w:val="22"/>
+          <w:szCs w:val="22"/>
+        </w:rPr>
+      </w:pPr>
+      <w:r>
+        <w:rPr>
+          <w:rFonts w:ascii="Calibri Light" w:hAnsi="Calibri Light" w:cs="Calibri Light"/>
+          <w:b/>
+          <w:bCs/>
+          <w:color w:val="201F1E"/>
+          <w:sz w:val="20"/>
+          <w:szCs w:val="20"/>
+          <w:bdr w:val="none" w:sz="0" w:space="0" w:color="auto" w:frame="1"/>
+        </w:rPr>
+        <w:t>1-Aprendendo a Lógica de Programação - Básico</w:t>
+      </w:r>
+    </w:p>
+    <w:p>
+      <w:pPr>
+        <w:pStyle w:val="xmsolistparagraph"/>
+        <w:shd w:val="clear" w:color="auto" w:fill="FFFFFF"/>
+        <w:spacing w:before="0" w:beforeAutospacing="0" w:after="0" w:afterAutospacing="0"/>
+        <w:ind w:left="720" w:hanging="360"/>
+        <w:rPr>
+          <w:rFonts w:ascii="Calibri" w:hAnsi="Calibri" w:cs="Calibri"/>
+          <w:color w:val="201F1E"/>
+          <w:sz w:val="22"/>
+          <w:szCs w:val="22"/>
+        </w:rPr>
+      </w:pPr>
+      <w:r>
+        <w:rPr>
+          <w:rFonts w:ascii="Calibri Light" w:hAnsi="Calibri Light" w:cs="Calibri Light"/>
+          <w:color w:val="201F1E"/>
+          <w:sz w:val="20"/>
+          <w:szCs w:val="20"/>
+          <w:bdr w:val="none" w:sz="0" w:space="0" w:color="auto" w:frame="1"/>
+        </w:rPr>
+        <w:t>1.</w:t>
+      </w:r>
+      <w:r>
+        <w:rPr>
+          <w:color w:val="201F1E"/>
+          <w:sz w:val="14"/>
+          <w:szCs w:val="14"/>
+          <w:bdr w:val="none" w:sz="0" w:space="0" w:color="auto" w:frame="1"/>
+        </w:rPr>
+        <w:t>       </w:t>
+      </w:r>
+      <w:r>
+        <w:rPr>
+          <w:rFonts w:ascii="Calibri Light" w:hAnsi="Calibri Light" w:cs="Calibri Light"/>
+          <w:color w:val="201F1E"/>
+          <w:sz w:val="20"/>
+          <w:szCs w:val="20"/>
+          <w:bdr w:val="none" w:sz="0" w:space="0" w:color="auto" w:frame="1"/>
+        </w:rPr>
+        <w:t xml:space="preserve">Post: 5 dúvidas de quem quer iniciar na carreira de programação = Blog da </w:t>
+      </w:r>
+      <w:proofErr w:type="spellStart"/>
+      <w:r>
+        <w:rPr>
+          <w:rFonts w:ascii="Calibri Light" w:hAnsi="Calibri Light" w:cs="Calibri Light"/>
+          <w:color w:val="201F1E"/>
+          <w:sz w:val="20"/>
+          <w:szCs w:val="20"/>
+          <w:bdr w:val="none" w:sz="0" w:space="0" w:color="auto" w:frame="1"/>
+        </w:rPr>
+        <w:t>Caelum</w:t>
+      </w:r>
+      <w:proofErr w:type="spellEnd"/>
+      <w:r>
+        <w:rPr>
+          <w:rFonts w:ascii="Calibri Light" w:hAnsi="Calibri Light" w:cs="Calibri Light"/>
+          <w:color w:val="201F1E"/>
+          <w:sz w:val="20"/>
+          <w:szCs w:val="20"/>
+          <w:bdr w:val="none" w:sz="0" w:space="0" w:color="auto" w:frame="1"/>
+        </w:rPr>
+        <w:t>: desenvolvimento, Web, mobile, UX e Scrum</w:t>
+      </w:r>
+    </w:p>
+    <w:p>
+      <w:pPr>
+        <w:pStyle w:val="xmsolistparagraph"/>
+        <w:shd w:val="clear" w:color="auto" w:fill="FFFFFF"/>
+        <w:spacing w:before="0" w:beforeAutospacing="0" w:after="0" w:afterAutospacing="0"/>
+        <w:ind w:left="720" w:hanging="360"/>
+        <w:rPr>
+          <w:rFonts w:ascii="Calibri" w:hAnsi="Calibri" w:cs="Calibri"/>
+          <w:color w:val="201F1E"/>
+          <w:sz w:val="22"/>
+          <w:szCs w:val="22"/>
+        </w:rPr>
+      </w:pPr>
+      <w:r>
+        <w:rPr>
+          <w:rFonts w:ascii="Calibri Light" w:hAnsi="Calibri Light" w:cs="Calibri Light"/>
+          <w:color w:val="201F1E"/>
+          <w:sz w:val="20"/>
+          <w:szCs w:val="20"/>
+          <w:bdr w:val="none" w:sz="0" w:space="0" w:color="auto" w:frame="1"/>
+        </w:rPr>
+        <w:t>2.</w:t>
+      </w:r>
+      <w:r>
+        <w:rPr>
+          <w:color w:val="201F1E"/>
+          <w:sz w:val="14"/>
+          <w:szCs w:val="14"/>
+          <w:bdr w:val="none" w:sz="0" w:space="0" w:color="auto" w:frame="1"/>
+        </w:rPr>
+        <w:t>       </w:t>
+      </w:r>
+      <w:r>
+        <w:rPr>
+          <w:rFonts w:ascii="Calibri Light" w:hAnsi="Calibri Light" w:cs="Calibri Light"/>
+          <w:color w:val="201F1E"/>
+          <w:sz w:val="20"/>
+          <w:szCs w:val="20"/>
+          <w:bdr w:val="none" w:sz="0" w:space="0" w:color="auto" w:frame="1"/>
+        </w:rPr>
+        <w:t xml:space="preserve">Curso: Jogos clássicos parte1: Iniciando na </w:t>
+      </w:r>
+      <w:proofErr w:type="spellStart"/>
+      <w:r>
+        <w:rPr>
+          <w:rFonts w:ascii="Calibri Light" w:hAnsi="Calibri Light" w:cs="Calibri Light"/>
+          <w:color w:val="201F1E"/>
+          <w:sz w:val="20"/>
+          <w:szCs w:val="20"/>
+          <w:bdr w:val="none" w:sz="0" w:space="0" w:color="auto" w:frame="1"/>
+        </w:rPr>
+        <w:t>Javascript</w:t>
+      </w:r>
+      <w:proofErr w:type="spellEnd"/>
+      <w:r>
+        <w:rPr>
+          <w:rFonts w:ascii="Calibri Light" w:hAnsi="Calibri Light" w:cs="Calibri Light"/>
+          <w:color w:val="201F1E"/>
+          <w:sz w:val="20"/>
+          <w:szCs w:val="20"/>
+          <w:bdr w:val="none" w:sz="0" w:space="0" w:color="auto" w:frame="1"/>
+        </w:rPr>
+        <w:t xml:space="preserve"> com </w:t>
+      </w:r>
+      <w:proofErr w:type="spellStart"/>
+      <w:r>
+        <w:rPr>
+          <w:rFonts w:ascii="Calibri Light" w:hAnsi="Calibri Light" w:cs="Calibri Light"/>
+          <w:color w:val="201F1E"/>
+          <w:sz w:val="20"/>
+          <w:szCs w:val="20"/>
+          <w:bdr w:val="none" w:sz="0" w:space="0" w:color="auto" w:frame="1"/>
+        </w:rPr>
+        <w:t>Pong</w:t>
+      </w:r>
+      <w:proofErr w:type="spellEnd"/>
+      <w:r>
+        <w:rPr>
+          <w:rFonts w:ascii="Calibri Light" w:hAnsi="Calibri Light" w:cs="Calibri Light"/>
+          <w:color w:val="201F1E"/>
+          <w:sz w:val="20"/>
+          <w:szCs w:val="20"/>
+          <w:bdr w:val="none" w:sz="0" w:space="0" w:color="auto" w:frame="1"/>
+        </w:rPr>
+        <w:t>=6h</w:t>
+      </w:r>
+    </w:p>
+    <w:p>
+      <w:pPr>
+        <w:pStyle w:val="xmsolistparagraph"/>
+        <w:shd w:val="clear" w:color="auto" w:fill="FFFFFF"/>
+        <w:spacing w:before="0" w:beforeAutospacing="0" w:after="0" w:afterAutospacing="0"/>
+        <w:ind w:left="720" w:hanging="360"/>
+        <w:rPr>
+          <w:rFonts w:ascii="Calibri" w:hAnsi="Calibri" w:cs="Calibri"/>
+          <w:color w:val="201F1E"/>
+          <w:sz w:val="22"/>
+          <w:szCs w:val="22"/>
+        </w:rPr>
+      </w:pPr>
+      <w:r>
+        <w:rPr>
+          <w:rFonts w:ascii="Calibri Light" w:hAnsi="Calibri Light" w:cs="Calibri Light"/>
+          <w:color w:val="201F1E"/>
+          <w:sz w:val="20"/>
+          <w:szCs w:val="20"/>
+          <w:bdr w:val="none" w:sz="0" w:space="0" w:color="auto" w:frame="1"/>
+        </w:rPr>
+        <w:t>3.</w:t>
+      </w:r>
+      <w:r>
+        <w:rPr>
+          <w:color w:val="201F1E"/>
+          <w:sz w:val="14"/>
+          <w:szCs w:val="14"/>
+          <w:bdr w:val="none" w:sz="0" w:space="0" w:color="auto" w:frame="1"/>
+        </w:rPr>
+        <w:t>       </w:t>
+      </w:r>
+      <w:r>
+        <w:rPr>
+          <w:rFonts w:ascii="Calibri Light" w:hAnsi="Calibri Light" w:cs="Calibri Light"/>
+          <w:color w:val="201F1E"/>
+          <w:sz w:val="20"/>
+          <w:szCs w:val="20"/>
+          <w:bdr w:val="none" w:sz="0" w:space="0" w:color="auto" w:frame="1"/>
+        </w:rPr>
+        <w:t xml:space="preserve">Curso: Jogos clássicos parte 2: Laços e listas com </w:t>
+      </w:r>
+      <w:proofErr w:type="spellStart"/>
+      <w:r>
+        <w:rPr>
+          <w:rFonts w:ascii="Calibri Light" w:hAnsi="Calibri Light" w:cs="Calibri Light"/>
+          <w:color w:val="201F1E"/>
+          <w:sz w:val="20"/>
+          <w:szCs w:val="20"/>
+          <w:bdr w:val="none" w:sz="0" w:space="0" w:color="auto" w:frame="1"/>
+        </w:rPr>
+        <w:t>Javascript</w:t>
+      </w:r>
+      <w:proofErr w:type="spellEnd"/>
+      <w:r>
+        <w:rPr>
+          <w:rFonts w:ascii="Calibri Light" w:hAnsi="Calibri Light" w:cs="Calibri Light"/>
+          <w:color w:val="201F1E"/>
+          <w:sz w:val="20"/>
+          <w:szCs w:val="20"/>
+          <w:bdr w:val="none" w:sz="0" w:space="0" w:color="auto" w:frame="1"/>
+        </w:rPr>
+        <w:t>=4h</w:t>
+      </w:r>
+    </w:p>
+    <w:p>
+      <w:pPr>
+        <w:pStyle w:val="xmsolistparagraph"/>
+        <w:shd w:val="clear" w:color="auto" w:fill="FFFFFF"/>
+        <w:spacing w:before="0" w:beforeAutospacing="0" w:after="0" w:afterAutospacing="0"/>
+        <w:ind w:left="720" w:hanging="360"/>
+        <w:rPr>
+          <w:rFonts w:ascii="Calibri" w:hAnsi="Calibri" w:cs="Calibri"/>
+          <w:color w:val="201F1E"/>
+          <w:sz w:val="22"/>
+          <w:szCs w:val="22"/>
+        </w:rPr>
+      </w:pPr>
+      <w:r>
+        <w:rPr>
+          <w:rFonts w:ascii="Calibri Light" w:hAnsi="Calibri Light" w:cs="Calibri Light"/>
+          <w:color w:val="201F1E"/>
+          <w:sz w:val="20"/>
+          <w:szCs w:val="20"/>
+          <w:bdr w:val="none" w:sz="0" w:space="0" w:color="auto" w:frame="1"/>
+        </w:rPr>
+        <w:t>4.</w:t>
+      </w:r>
+      <w:r>
+        <w:rPr>
+          <w:color w:val="201F1E"/>
+          <w:sz w:val="14"/>
+          <w:szCs w:val="14"/>
+          <w:bdr w:val="none" w:sz="0" w:space="0" w:color="auto" w:frame="1"/>
+        </w:rPr>
+        <w:t>       </w:t>
+      </w:r>
+      <w:r>
+        <w:rPr>
+          <w:rFonts w:ascii="Calibri Light" w:hAnsi="Calibri Light" w:cs="Calibri Light"/>
+          <w:color w:val="201F1E"/>
+          <w:sz w:val="20"/>
+          <w:szCs w:val="20"/>
+          <w:bdr w:val="none" w:sz="0" w:space="0" w:color="auto" w:frame="1"/>
+        </w:rPr>
+        <w:t xml:space="preserve">Post: Começar a programar é com </w:t>
+      </w:r>
+      <w:proofErr w:type="spellStart"/>
+      <w:r>
+        <w:rPr>
+          <w:rFonts w:ascii="Calibri Light" w:hAnsi="Calibri Light" w:cs="Calibri Light"/>
+          <w:color w:val="201F1E"/>
+          <w:sz w:val="20"/>
+          <w:szCs w:val="20"/>
+          <w:bdr w:val="none" w:sz="0" w:space="0" w:color="auto" w:frame="1"/>
+        </w:rPr>
+        <w:t>Javascript</w:t>
+      </w:r>
+      <w:proofErr w:type="spellEnd"/>
+      <w:r>
+        <w:rPr>
+          <w:rFonts w:ascii="Calibri Light" w:hAnsi="Calibri Light" w:cs="Calibri Light"/>
+          <w:color w:val="201F1E"/>
+          <w:sz w:val="20"/>
+          <w:szCs w:val="20"/>
+          <w:bdr w:val="none" w:sz="0" w:space="0" w:color="auto" w:frame="1"/>
+        </w:rPr>
+        <w:t xml:space="preserve"> – Blog da </w:t>
+      </w:r>
+      <w:proofErr w:type="spellStart"/>
+      <w:r>
+        <w:rPr>
+          <w:rFonts w:ascii="Calibri Light" w:hAnsi="Calibri Light" w:cs="Calibri Light"/>
+          <w:color w:val="201F1E"/>
+          <w:sz w:val="20"/>
+          <w:szCs w:val="20"/>
+          <w:bdr w:val="none" w:sz="0" w:space="0" w:color="auto" w:frame="1"/>
+        </w:rPr>
+        <w:t>Caelum</w:t>
+      </w:r>
+      <w:proofErr w:type="spellEnd"/>
+      <w:r>
+        <w:rPr>
+          <w:rFonts w:ascii="Calibri Light" w:hAnsi="Calibri Light" w:cs="Calibri Light"/>
+          <w:color w:val="201F1E"/>
+          <w:sz w:val="20"/>
+          <w:szCs w:val="20"/>
+          <w:bdr w:val="none" w:sz="0" w:space="0" w:color="auto" w:frame="1"/>
+        </w:rPr>
+        <w:t>: desenvolvimento, web, IT</w:t>
+      </w:r>
+    </w:p>
+    <w:p>
+      <w:pPr>
+        <w:pStyle w:val="xmsolistparagraph"/>
+        <w:shd w:val="clear" w:color="auto" w:fill="FFFFFF"/>
+        <w:spacing w:before="0" w:beforeAutospacing="0" w:after="0" w:afterAutospacing="0"/>
+        <w:ind w:left="720" w:hanging="360"/>
+        <w:rPr>
+          <w:rFonts w:ascii="Calibri" w:hAnsi="Calibri" w:cs="Calibri"/>
+          <w:color w:val="201F1E"/>
+          <w:sz w:val="22"/>
+          <w:szCs w:val="22"/>
+        </w:rPr>
+      </w:pPr>
+      <w:r>
+        <w:rPr>
+          <w:rFonts w:ascii="Calibri Light" w:hAnsi="Calibri Light" w:cs="Calibri Light"/>
+          <w:color w:val="201F1E"/>
+          <w:sz w:val="20"/>
+          <w:szCs w:val="20"/>
+          <w:bdr w:val="none" w:sz="0" w:space="0" w:color="auto" w:frame="1"/>
+        </w:rPr>
+        <w:t>5.</w:t>
+      </w:r>
+      <w:r>
+        <w:rPr>
+          <w:color w:val="201F1E"/>
+          <w:sz w:val="14"/>
+          <w:szCs w:val="14"/>
+          <w:bdr w:val="none" w:sz="0" w:space="0" w:color="auto" w:frame="1"/>
+        </w:rPr>
+        <w:t>       </w:t>
+      </w:r>
+      <w:r>
+        <w:rPr>
+          <w:rFonts w:ascii="Calibri Light" w:hAnsi="Calibri Light" w:cs="Calibri Light"/>
+          <w:color w:val="201F1E"/>
+          <w:sz w:val="20"/>
+          <w:szCs w:val="20"/>
+          <w:bdr w:val="none" w:sz="0" w:space="0" w:color="auto" w:frame="1"/>
+        </w:rPr>
+        <w:t xml:space="preserve">Curso: Lógica de programação 1: Os primeiros programas com </w:t>
+      </w:r>
+      <w:proofErr w:type="spellStart"/>
+      <w:r>
+        <w:rPr>
+          <w:rFonts w:ascii="Calibri Light" w:hAnsi="Calibri Light" w:cs="Calibri Light"/>
+          <w:color w:val="201F1E"/>
+          <w:sz w:val="20"/>
+          <w:szCs w:val="20"/>
+          <w:bdr w:val="none" w:sz="0" w:space="0" w:color="auto" w:frame="1"/>
+        </w:rPr>
+        <w:t>Javascript</w:t>
+      </w:r>
+      <w:proofErr w:type="spellEnd"/>
+      <w:r>
+        <w:rPr>
+          <w:rFonts w:ascii="Calibri Light" w:hAnsi="Calibri Light" w:cs="Calibri Light"/>
+          <w:color w:val="201F1E"/>
+          <w:sz w:val="20"/>
+          <w:szCs w:val="20"/>
+          <w:bdr w:val="none" w:sz="0" w:space="0" w:color="auto" w:frame="1"/>
+        </w:rPr>
+        <w:t xml:space="preserve"> e HTML=16h</w:t>
+      </w:r>
+    </w:p>
+    <w:p>
+      <w:pPr>
+        <w:pStyle w:val="xmsolistparagraph"/>
+        <w:shd w:val="clear" w:color="auto" w:fill="FFFFFF"/>
+        <w:spacing w:before="0" w:beforeAutospacing="0" w:after="0" w:afterAutospacing="0"/>
+        <w:ind w:left="720" w:hanging="360"/>
+        <w:rPr>
+          <w:rFonts w:ascii="Calibri" w:hAnsi="Calibri" w:cs="Calibri"/>
+          <w:color w:val="201F1E"/>
+          <w:sz w:val="22"/>
+          <w:szCs w:val="22"/>
+        </w:rPr>
+      </w:pPr>
+      <w:r>
+        <w:rPr>
+          <w:rFonts w:ascii="Calibri Light" w:hAnsi="Calibri Light" w:cs="Calibri Light"/>
+          <w:color w:val="201F1E"/>
+          <w:sz w:val="20"/>
+          <w:szCs w:val="20"/>
+          <w:bdr w:val="none" w:sz="0" w:space="0" w:color="auto" w:frame="1"/>
+        </w:rPr>
+        <w:t>6.</w:t>
+      </w:r>
+      <w:r>
+        <w:rPr>
+          <w:color w:val="201F1E"/>
+          <w:sz w:val="14"/>
+          <w:szCs w:val="14"/>
+          <w:bdr w:val="none" w:sz="0" w:space="0" w:color="auto" w:frame="1"/>
+        </w:rPr>
+        <w:t>       </w:t>
+      </w:r>
+      <w:r>
+        <w:rPr>
+          <w:rFonts w:ascii="Calibri Light" w:hAnsi="Calibri Light" w:cs="Calibri Light"/>
+          <w:color w:val="201F1E"/>
+          <w:sz w:val="20"/>
+          <w:szCs w:val="20"/>
+          <w:bdr w:val="none" w:sz="0" w:space="0" w:color="auto" w:frame="1"/>
+        </w:rPr>
+        <w:t>Curso: Lógica de programação 2: Pratique com desenhos, animações e um jogo=10h</w:t>
+      </w:r>
+    </w:p>
+    <w:p>
+      <w:pPr>
+        <w:pStyle w:val="xmsolistparagraph"/>
+        <w:shd w:val="clear" w:color="auto" w:fill="FFFFFF"/>
+        <w:spacing w:before="0" w:beforeAutospacing="0" w:after="0" w:afterAutospacing="0"/>
+        <w:ind w:left="720" w:hanging="360"/>
+        <w:rPr>
+          <w:rFonts w:ascii="Calibri" w:hAnsi="Calibri" w:cs="Calibri"/>
+          <w:color w:val="201F1E"/>
+          <w:sz w:val="22"/>
+          <w:szCs w:val="22"/>
+        </w:rPr>
+      </w:pPr>
+      <w:r>
+        <w:rPr>
+          <w:rFonts w:ascii="Calibri Light" w:hAnsi="Calibri Light" w:cs="Calibri Light"/>
+          <w:color w:val="201F1E"/>
+          <w:sz w:val="20"/>
+          <w:szCs w:val="20"/>
+          <w:bdr w:val="none" w:sz="0" w:space="0" w:color="auto" w:frame="1"/>
+        </w:rPr>
+        <w:t>7.</w:t>
+      </w:r>
+      <w:r>
+        <w:rPr>
+          <w:color w:val="201F1E"/>
+          <w:sz w:val="14"/>
+          <w:szCs w:val="14"/>
+          <w:bdr w:val="none" w:sz="0" w:space="0" w:color="auto" w:frame="1"/>
+        </w:rPr>
+        <w:t>       </w:t>
+      </w:r>
+      <w:r>
+        <w:rPr>
+          <w:rFonts w:ascii="Calibri Light" w:hAnsi="Calibri Light" w:cs="Calibri Light"/>
+          <w:color w:val="201F1E"/>
+          <w:sz w:val="20"/>
+          <w:szCs w:val="20"/>
+          <w:bdr w:val="none" w:sz="0" w:space="0" w:color="auto" w:frame="1"/>
+        </w:rPr>
+        <w:t xml:space="preserve">Site: Livros de jogo com HTML5 e </w:t>
+      </w:r>
+      <w:proofErr w:type="spellStart"/>
+      <w:r>
+        <w:rPr>
+          <w:rFonts w:ascii="Calibri Light" w:hAnsi="Calibri Light" w:cs="Calibri Light"/>
+          <w:color w:val="201F1E"/>
+          <w:sz w:val="20"/>
+          <w:szCs w:val="20"/>
+          <w:bdr w:val="none" w:sz="0" w:space="0" w:color="auto" w:frame="1"/>
+        </w:rPr>
+        <w:t>Javascript</w:t>
+      </w:r>
+      <w:proofErr w:type="spellEnd"/>
+      <w:r>
+        <w:rPr>
+          <w:rFonts w:ascii="Calibri Light" w:hAnsi="Calibri Light" w:cs="Calibri Light"/>
+          <w:color w:val="201F1E"/>
+          <w:sz w:val="20"/>
+          <w:szCs w:val="20"/>
+          <w:bdr w:val="none" w:sz="0" w:space="0" w:color="auto" w:frame="1"/>
+        </w:rPr>
+        <w:t xml:space="preserve"> – Casa do Código</w:t>
+      </w:r>
+    </w:p>
+    <w:p>
+      <w:pPr>
+        <w:pStyle w:val="xmsolistparagraph"/>
+        <w:shd w:val="clear" w:color="auto" w:fill="FFFFFF"/>
+        <w:spacing w:before="0" w:beforeAutospacing="0" w:after="0" w:afterAutospacing="0"/>
+        <w:ind w:left="720" w:hanging="360"/>
+        <w:rPr>
+          <w:rFonts w:ascii="Calibri" w:hAnsi="Calibri" w:cs="Calibri"/>
+          <w:color w:val="201F1E"/>
+          <w:sz w:val="22"/>
+          <w:szCs w:val="22"/>
+        </w:rPr>
+      </w:pPr>
+      <w:r>
+        <w:rPr>
+          <w:rFonts w:ascii="Calibri Light" w:hAnsi="Calibri Light" w:cs="Calibri Light"/>
+          <w:color w:val="201F1E"/>
+          <w:sz w:val="20"/>
+          <w:szCs w:val="20"/>
+          <w:bdr w:val="none" w:sz="0" w:space="0" w:color="auto" w:frame="1"/>
+        </w:rPr>
+        <w:t>8.</w:t>
+      </w:r>
+      <w:r>
+        <w:rPr>
+          <w:color w:val="201F1E"/>
+          <w:sz w:val="14"/>
+          <w:szCs w:val="14"/>
+          <w:bdr w:val="none" w:sz="0" w:space="0" w:color="auto" w:frame="1"/>
+        </w:rPr>
+        <w:t>       </w:t>
+      </w:r>
+      <w:r>
+        <w:rPr>
+          <w:rFonts w:ascii="Calibri Light" w:hAnsi="Calibri Light" w:cs="Calibri Light"/>
+          <w:color w:val="201F1E"/>
+          <w:sz w:val="20"/>
+          <w:szCs w:val="20"/>
+          <w:bdr w:val="none" w:sz="0" w:space="0" w:color="auto" w:frame="1"/>
+        </w:rPr>
+        <w:t xml:space="preserve">Vídeo: Comece a programar com </w:t>
+      </w:r>
+      <w:proofErr w:type="spellStart"/>
+      <w:r>
+        <w:rPr>
+          <w:rFonts w:ascii="Calibri Light" w:hAnsi="Calibri Light" w:cs="Calibri Light"/>
+          <w:color w:val="201F1E"/>
+          <w:sz w:val="20"/>
+          <w:szCs w:val="20"/>
+          <w:bdr w:val="none" w:sz="0" w:space="0" w:color="auto" w:frame="1"/>
+        </w:rPr>
+        <w:t>Javascript</w:t>
+      </w:r>
+      <w:proofErr w:type="spellEnd"/>
+      <w:r>
+        <w:rPr>
+          <w:rFonts w:ascii="Calibri Light" w:hAnsi="Calibri Light" w:cs="Calibri Light"/>
+          <w:color w:val="201F1E"/>
+          <w:sz w:val="20"/>
+          <w:szCs w:val="20"/>
+          <w:bdr w:val="none" w:sz="0" w:space="0" w:color="auto" w:frame="1"/>
+        </w:rPr>
+        <w:t xml:space="preserve"> – </w:t>
+      </w:r>
+      <w:proofErr w:type="spellStart"/>
+      <w:r>
+        <w:rPr>
+          <w:rFonts w:ascii="Calibri Light" w:hAnsi="Calibri Light" w:cs="Calibri Light"/>
+          <w:color w:val="201F1E"/>
+          <w:sz w:val="20"/>
+          <w:szCs w:val="20"/>
+          <w:bdr w:val="none" w:sz="0" w:space="0" w:color="auto" w:frame="1"/>
+        </w:rPr>
+        <w:t>Alura</w:t>
+      </w:r>
+      <w:proofErr w:type="spellEnd"/>
+      <w:r>
+        <w:rPr>
+          <w:rFonts w:ascii="Calibri Light" w:hAnsi="Calibri Light" w:cs="Calibri Light"/>
+          <w:color w:val="201F1E"/>
+          <w:sz w:val="20"/>
+          <w:szCs w:val="20"/>
+          <w:bdr w:val="none" w:sz="0" w:space="0" w:color="auto" w:frame="1"/>
+        </w:rPr>
+        <w:t xml:space="preserve"> Live #26-YouTube</w:t>
+      </w:r>
+    </w:p>
+    <w:p>
+      <w:pPr>
+        <w:pStyle w:val="xmsonormal"/>
+        <w:shd w:val="clear" w:color="auto" w:fill="FFFFFF"/>
+        <w:spacing w:before="0" w:beforeAutospacing="0" w:after="0" w:afterAutospacing="0"/>
+        <w:rPr>
+          <w:rFonts w:ascii="Calibri" w:hAnsi="Calibri" w:cs="Calibri"/>
+          <w:color w:val="201F1E"/>
+          <w:sz w:val="22"/>
+          <w:szCs w:val="22"/>
+        </w:rPr>
+      </w:pPr>
+      <w:r>
+        <w:rPr>
+          <w:rFonts w:ascii="Calibri Light" w:hAnsi="Calibri Light" w:cs="Calibri Light"/>
+          <w:b/>
+          <w:bCs/>
+          <w:color w:val="201F1E"/>
+          <w:sz w:val="20"/>
+          <w:szCs w:val="20"/>
+          <w:bdr w:val="none" w:sz="0" w:space="0" w:color="auto" w:frame="1"/>
+        </w:rPr>
+        <w:t> </w:t>
+      </w:r>
+    </w:p>
+    <w:p>
+      <w:pPr>
+        <w:pStyle w:val="xmsonormal"/>
+        <w:shd w:val="clear" w:color="auto" w:fill="FFFFFF"/>
+        <w:spacing w:before="0" w:beforeAutospacing="0" w:after="0" w:afterAutospacing="0"/>
+        <w:rPr>
+          <w:rFonts w:ascii="Calibri" w:hAnsi="Calibri" w:cs="Calibri"/>
+          <w:color w:val="201F1E"/>
+          <w:sz w:val="22"/>
+          <w:szCs w:val="22"/>
+        </w:rPr>
+      </w:pPr>
+      <w:r>
+        <w:rPr>
+          <w:rFonts w:ascii="Calibri Light" w:hAnsi="Calibri Light" w:cs="Calibri Light"/>
+          <w:b/>
+          <w:bCs/>
+          <w:color w:val="201F1E"/>
+          <w:sz w:val="20"/>
+          <w:szCs w:val="20"/>
+          <w:bdr w:val="none" w:sz="0" w:space="0" w:color="auto" w:frame="1"/>
+        </w:rPr>
+        <w:t>2-Criando suas primeiras páginas Web - Básico</w:t>
+      </w:r>
+    </w:p>
+    <w:p>
+      <w:pPr>
+        <w:pStyle w:val="NormalWeb"/>
+        <w:shd w:val="clear" w:color="auto" w:fill="FFFFFF"/>
+        <w:spacing w:before="0" w:beforeAutospacing="0" w:after="0" w:afterAutospacing="0"/>
+        <w:rPr>
+          <w:color w:val="201F1E"/>
+        </w:rPr>
+      </w:pPr>
+      <w:r>
+        <w:rPr>
+          <w:rFonts w:ascii="Calibri Light" w:hAnsi="Calibri Light" w:cs="Calibri Light"/>
+          <w:color w:val="4A535A"/>
+          <w:sz w:val="20"/>
+          <w:szCs w:val="20"/>
+          <w:bdr w:val="none" w:sz="0" w:space="0" w:color="auto" w:frame="1"/>
+        </w:rPr>
+        <w:t>Mão na massa! Agora você irá desenvolver do zero um </w:t>
+      </w:r>
+      <w:r>
+        <w:rPr>
+          <w:rStyle w:val="Forte"/>
+          <w:rFonts w:ascii="Calibri Light" w:hAnsi="Calibri Light" w:cs="Calibri Light"/>
+          <w:color w:val="4A535A"/>
+          <w:sz w:val="20"/>
+          <w:szCs w:val="20"/>
+          <w:bdr w:val="none" w:sz="0" w:space="0" w:color="auto" w:frame="1"/>
+        </w:rPr>
+        <w:t>site</w:t>
+      </w:r>
+      <w:r>
+        <w:rPr>
+          <w:rFonts w:ascii="Calibri Light" w:hAnsi="Calibri Light" w:cs="Calibri Light"/>
+          <w:color w:val="4A535A"/>
+          <w:sz w:val="20"/>
+          <w:szCs w:val="20"/>
+          <w:bdr w:val="none" w:sz="0" w:space="0" w:color="auto" w:frame="1"/>
+        </w:rPr>
+        <w:t> ou </w:t>
+      </w:r>
+      <w:r>
+        <w:rPr>
+          <w:rStyle w:val="Forte"/>
+          <w:rFonts w:ascii="Calibri Light" w:hAnsi="Calibri Light" w:cs="Calibri Light"/>
+          <w:color w:val="4A535A"/>
+          <w:sz w:val="20"/>
+          <w:szCs w:val="20"/>
+          <w:bdr w:val="none" w:sz="0" w:space="0" w:color="auto" w:frame="1"/>
+        </w:rPr>
+        <w:t>blog</w:t>
+      </w:r>
+      <w:r>
+        <w:rPr>
+          <w:rFonts w:ascii="Calibri Light" w:hAnsi="Calibri Light" w:cs="Calibri Light"/>
+          <w:color w:val="4A535A"/>
+          <w:sz w:val="20"/>
+          <w:szCs w:val="20"/>
+          <w:bdr w:val="none" w:sz="0" w:space="0" w:color="auto" w:frame="1"/>
+        </w:rPr>
+        <w:t> como sua própria apresentação virtual. Para isso, você vai conhecer e se aprofundar na dupla poderosa da Web: ** CSS** e ** HTML*</w:t>
+      </w:r>
+      <w:proofErr w:type="gramStart"/>
+      <w:r>
+        <w:rPr>
+          <w:rFonts w:ascii="Calibri Light" w:hAnsi="Calibri Light" w:cs="Calibri Light"/>
+          <w:color w:val="4A535A"/>
+          <w:sz w:val="20"/>
+          <w:szCs w:val="20"/>
+          <w:bdr w:val="none" w:sz="0" w:space="0" w:color="auto" w:frame="1"/>
+        </w:rPr>
+        <w:t>* .</w:t>
+      </w:r>
+      <w:proofErr w:type="gramEnd"/>
+    </w:p>
+    <w:p>
+      <w:pPr>
+        <w:pStyle w:val="NormalWeb"/>
+        <w:shd w:val="clear" w:color="auto" w:fill="FFFFFF"/>
+        <w:spacing w:before="0" w:beforeAutospacing="0" w:after="0" w:afterAutospacing="0"/>
+        <w:rPr>
+          <w:color w:val="201F1E"/>
+        </w:rPr>
+      </w:pPr>
+      <w:r>
+        <w:rPr>
+          <w:rFonts w:ascii="Calibri Light" w:hAnsi="Calibri Light" w:cs="Calibri Light"/>
+          <w:color w:val="4A535A"/>
+          <w:sz w:val="20"/>
+          <w:szCs w:val="20"/>
+          <w:bdr w:val="none" w:sz="0" w:space="0" w:color="auto" w:frame="1"/>
+        </w:rPr>
+        <w:t> </w:t>
+      </w:r>
+    </w:p>
+    <w:p>
+      <w:pPr>
+        <w:pStyle w:val="NormalWeb"/>
+        <w:shd w:val="clear" w:color="auto" w:fill="FFFFFF"/>
+        <w:spacing w:before="0" w:beforeAutospacing="0" w:after="0" w:afterAutospacing="0"/>
+        <w:rPr>
+          <w:color w:val="201F1E"/>
+        </w:rPr>
+      </w:pPr>
+      <w:r>
+        <w:rPr>
+          <w:rFonts w:ascii="Calibri Light" w:hAnsi="Calibri Light" w:cs="Calibri Light"/>
+          <w:color w:val="4A535A"/>
+          <w:sz w:val="20"/>
+          <w:szCs w:val="20"/>
+          <w:bdr w:val="none" w:sz="0" w:space="0" w:color="auto" w:frame="1"/>
+        </w:rPr>
+        <w:t>Depois de criar uma estrutura básica do seu site, você irá melhorar o layout usando diferentes elementos através da linguagem CSS e entenderá como aprimorar a legibilidade do seu código, uma das boas práticas no mercado de desenvolvimento.</w:t>
+      </w:r>
+    </w:p>
+    <w:p>
+      <w:pPr>
+        <w:pStyle w:val="xmsolistparagraph"/>
+        <w:shd w:val="clear" w:color="auto" w:fill="FFFFFF"/>
+        <w:spacing w:before="0" w:beforeAutospacing="0" w:after="0" w:afterAutospacing="0"/>
+        <w:ind w:left="720" w:hanging="360"/>
+        <w:rPr>
+          <w:rFonts w:ascii="Calibri" w:hAnsi="Calibri" w:cs="Calibri"/>
+          <w:color w:val="201F1E"/>
+          <w:sz w:val="22"/>
+          <w:szCs w:val="22"/>
+        </w:rPr>
+      </w:pPr>
+      <w:r>
+        <w:rPr>
+          <w:rFonts w:ascii="Calibri Light" w:hAnsi="Calibri Light" w:cs="Calibri Light"/>
+          <w:color w:val="201F1E"/>
+          <w:sz w:val="20"/>
+          <w:szCs w:val="20"/>
+          <w:bdr w:val="none" w:sz="0" w:space="0" w:color="auto" w:frame="1"/>
+        </w:rPr>
+        <w:t>1.</w:t>
+      </w:r>
+      <w:r>
+        <w:rPr>
+          <w:color w:val="201F1E"/>
+          <w:sz w:val="14"/>
+          <w:szCs w:val="14"/>
+          <w:bdr w:val="none" w:sz="0" w:space="0" w:color="auto" w:frame="1"/>
+        </w:rPr>
+        <w:t>       </w:t>
+      </w:r>
+      <w:r>
+        <w:rPr>
+          <w:rFonts w:ascii="Calibri Light" w:hAnsi="Calibri Light" w:cs="Calibri Light"/>
+          <w:color w:val="201F1E"/>
+          <w:sz w:val="20"/>
+          <w:szCs w:val="20"/>
+          <w:bdr w:val="none" w:sz="0" w:space="0" w:color="auto" w:frame="1"/>
+        </w:rPr>
+        <w:t>Curso: HTML5 e CSS3 parte 1: A primeira página da Web=8h</w:t>
+      </w:r>
+    </w:p>
+    <w:p>
+      <w:pPr>
+        <w:pStyle w:val="xmsolistparagraph"/>
+        <w:shd w:val="clear" w:color="auto" w:fill="FFFFFF"/>
+        <w:spacing w:before="0" w:beforeAutospacing="0" w:after="0" w:afterAutospacing="0"/>
+        <w:ind w:left="720" w:hanging="360"/>
+        <w:rPr>
+          <w:rFonts w:ascii="Calibri" w:hAnsi="Calibri" w:cs="Calibri"/>
+          <w:color w:val="201F1E"/>
+          <w:sz w:val="22"/>
+          <w:szCs w:val="22"/>
+        </w:rPr>
+      </w:pPr>
+      <w:r>
+        <w:rPr>
+          <w:rFonts w:ascii="Calibri Light" w:hAnsi="Calibri Light" w:cs="Calibri Light"/>
+          <w:color w:val="201F1E"/>
+          <w:sz w:val="20"/>
+          <w:szCs w:val="20"/>
+          <w:bdr w:val="none" w:sz="0" w:space="0" w:color="auto" w:frame="1"/>
+        </w:rPr>
+        <w:t>2.</w:t>
+      </w:r>
+      <w:r>
+        <w:rPr>
+          <w:color w:val="201F1E"/>
+          <w:sz w:val="14"/>
+          <w:szCs w:val="14"/>
+          <w:bdr w:val="none" w:sz="0" w:space="0" w:color="auto" w:frame="1"/>
+        </w:rPr>
+        <w:t>       </w:t>
+      </w:r>
+      <w:r>
+        <w:rPr>
+          <w:rFonts w:ascii="Calibri Light" w:hAnsi="Calibri Light" w:cs="Calibri Light"/>
+          <w:color w:val="201F1E"/>
+          <w:sz w:val="20"/>
+          <w:szCs w:val="20"/>
+          <w:bdr w:val="none" w:sz="0" w:space="0" w:color="auto" w:frame="1"/>
+        </w:rPr>
+        <w:t>Curso: HTML5 e CSS3 parte 2: Posicionamento, listas e navegação=8h</w:t>
+      </w:r>
+    </w:p>
+    <w:p>
+      <w:pPr>
+        <w:pStyle w:val="xmsolistparagraph"/>
+        <w:shd w:val="clear" w:color="auto" w:fill="FFFFFF"/>
+        <w:spacing w:before="0" w:beforeAutospacing="0" w:after="0" w:afterAutospacing="0"/>
+        <w:ind w:left="720" w:hanging="360"/>
+        <w:rPr>
+          <w:rFonts w:ascii="Calibri" w:hAnsi="Calibri" w:cs="Calibri"/>
+          <w:color w:val="201F1E"/>
+          <w:sz w:val="22"/>
+          <w:szCs w:val="22"/>
+        </w:rPr>
+      </w:pPr>
+      <w:r>
+        <w:rPr>
+          <w:rFonts w:ascii="Calibri Light" w:hAnsi="Calibri Light" w:cs="Calibri Light"/>
+          <w:color w:val="201F1E"/>
+          <w:sz w:val="20"/>
+          <w:szCs w:val="20"/>
+          <w:bdr w:val="none" w:sz="0" w:space="0" w:color="auto" w:frame="1"/>
+        </w:rPr>
+        <w:t>3.</w:t>
+      </w:r>
+      <w:r>
+        <w:rPr>
+          <w:color w:val="201F1E"/>
+          <w:sz w:val="14"/>
+          <w:szCs w:val="14"/>
+          <w:bdr w:val="none" w:sz="0" w:space="0" w:color="auto" w:frame="1"/>
+        </w:rPr>
+        <w:t>       </w:t>
+      </w:r>
+      <w:r>
+        <w:rPr>
+          <w:rFonts w:ascii="Calibri Light" w:hAnsi="Calibri Light" w:cs="Calibri Light"/>
+          <w:color w:val="201F1E"/>
+          <w:sz w:val="20"/>
+          <w:szCs w:val="20"/>
+          <w:bdr w:val="none" w:sz="0" w:space="0" w:color="auto" w:frame="1"/>
+        </w:rPr>
+        <w:t>Curso: HTML5 e CSS3 parte 3: Trabalhando com formulários e tabelas=8h</w:t>
+      </w:r>
+    </w:p>
+    <w:p>
+      <w:pPr>
+        <w:pStyle w:val="xmsolistparagraph"/>
+        <w:shd w:val="clear" w:color="auto" w:fill="FFFFFF"/>
+        <w:spacing w:before="0" w:beforeAutospacing="0" w:after="0" w:afterAutospacing="0"/>
+        <w:ind w:left="720" w:hanging="360"/>
+        <w:rPr>
+          <w:rFonts w:ascii="Calibri" w:hAnsi="Calibri" w:cs="Calibri"/>
+          <w:color w:val="201F1E"/>
+          <w:sz w:val="22"/>
+          <w:szCs w:val="22"/>
+        </w:rPr>
+      </w:pPr>
+      <w:r>
+        <w:rPr>
+          <w:rFonts w:ascii="Calibri Light" w:hAnsi="Calibri Light" w:cs="Calibri Light"/>
+          <w:color w:val="201F1E"/>
+          <w:sz w:val="20"/>
+          <w:szCs w:val="20"/>
+          <w:bdr w:val="none" w:sz="0" w:space="0" w:color="auto" w:frame="1"/>
+        </w:rPr>
+        <w:t>4.</w:t>
+      </w:r>
+      <w:r>
+        <w:rPr>
+          <w:color w:val="201F1E"/>
+          <w:sz w:val="14"/>
+          <w:szCs w:val="14"/>
+          <w:bdr w:val="none" w:sz="0" w:space="0" w:color="auto" w:frame="1"/>
+        </w:rPr>
+        <w:t>       </w:t>
+      </w:r>
+      <w:r>
+        <w:rPr>
+          <w:rFonts w:ascii="Calibri Light" w:hAnsi="Calibri Light" w:cs="Calibri Light"/>
+          <w:color w:val="201F1E"/>
+          <w:sz w:val="20"/>
+          <w:szCs w:val="20"/>
+          <w:bdr w:val="none" w:sz="0" w:space="0" w:color="auto" w:frame="1"/>
+        </w:rPr>
+        <w:t>Curso: HTML5 e CSS3 parte 4: Avançando no CSS=8h</w:t>
+      </w:r>
+    </w:p>
+    <w:p>
+      <w:pPr>
+        <w:pStyle w:val="xmsolistparagraph"/>
+        <w:shd w:val="clear" w:color="auto" w:fill="FFFFFF"/>
+        <w:spacing w:before="0" w:beforeAutospacing="0" w:after="0" w:afterAutospacing="0"/>
+        <w:ind w:left="720" w:hanging="360"/>
+        <w:rPr>
+          <w:rFonts w:ascii="Calibri" w:hAnsi="Calibri" w:cs="Calibri"/>
+          <w:color w:val="201F1E"/>
+          <w:sz w:val="22"/>
+          <w:szCs w:val="22"/>
+        </w:rPr>
+      </w:pPr>
+      <w:r>
+        <w:rPr>
+          <w:rFonts w:ascii="Calibri Light" w:hAnsi="Calibri Light" w:cs="Calibri Light"/>
+          <w:color w:val="201F1E"/>
+          <w:sz w:val="20"/>
+          <w:szCs w:val="20"/>
+          <w:bdr w:val="none" w:sz="0" w:space="0" w:color="auto" w:frame="1"/>
+        </w:rPr>
+        <w:t>5.</w:t>
+      </w:r>
+      <w:r>
+        <w:rPr>
+          <w:color w:val="201F1E"/>
+          <w:sz w:val="14"/>
+          <w:szCs w:val="14"/>
+          <w:bdr w:val="none" w:sz="0" w:space="0" w:color="auto" w:frame="1"/>
+        </w:rPr>
+        <w:t>       </w:t>
+      </w:r>
+      <w:r>
+        <w:rPr>
+          <w:rFonts w:ascii="Calibri Light" w:hAnsi="Calibri Light" w:cs="Calibri Light"/>
+          <w:color w:val="201F1E"/>
+          <w:sz w:val="20"/>
+          <w:szCs w:val="20"/>
+          <w:bdr w:val="none" w:sz="0" w:space="0" w:color="auto" w:frame="1"/>
+        </w:rPr>
+        <w:t xml:space="preserve">Post: Organizando o CSS no seu projeto – Blog da </w:t>
+      </w:r>
+      <w:proofErr w:type="spellStart"/>
+      <w:r>
+        <w:rPr>
+          <w:rFonts w:ascii="Calibri Light" w:hAnsi="Calibri Light" w:cs="Calibri Light"/>
+          <w:color w:val="201F1E"/>
+          <w:sz w:val="20"/>
+          <w:szCs w:val="20"/>
+          <w:bdr w:val="none" w:sz="0" w:space="0" w:color="auto" w:frame="1"/>
+        </w:rPr>
+        <w:t>Alura</w:t>
+      </w:r>
+      <w:proofErr w:type="spellEnd"/>
+    </w:p>
+    <w:p>
+      <w:pPr>
+        <w:pStyle w:val="xmsolistparagraph"/>
+        <w:shd w:val="clear" w:color="auto" w:fill="FFFFFF"/>
+        <w:spacing w:before="0" w:beforeAutospacing="0" w:after="0" w:afterAutospacing="0"/>
+        <w:ind w:left="720" w:hanging="360"/>
+        <w:rPr>
+          <w:rFonts w:ascii="Calibri" w:hAnsi="Calibri" w:cs="Calibri"/>
+          <w:color w:val="201F1E"/>
+          <w:sz w:val="22"/>
+          <w:szCs w:val="22"/>
+        </w:rPr>
+      </w:pPr>
+      <w:r>
+        <w:rPr>
+          <w:rFonts w:ascii="Calibri Light" w:hAnsi="Calibri Light" w:cs="Calibri Light"/>
+          <w:color w:val="201F1E"/>
+          <w:sz w:val="20"/>
+          <w:szCs w:val="20"/>
+          <w:bdr w:val="none" w:sz="0" w:space="0" w:color="auto" w:frame="1"/>
+        </w:rPr>
+        <w:t>6.</w:t>
+      </w:r>
+      <w:r>
+        <w:rPr>
+          <w:color w:val="201F1E"/>
+          <w:sz w:val="14"/>
+          <w:szCs w:val="14"/>
+          <w:bdr w:val="none" w:sz="0" w:space="0" w:color="auto" w:frame="1"/>
+        </w:rPr>
+        <w:t>       </w:t>
+      </w:r>
+      <w:r>
+        <w:rPr>
+          <w:rFonts w:ascii="Calibri Light" w:hAnsi="Calibri Light" w:cs="Calibri Light"/>
+          <w:color w:val="201F1E"/>
+          <w:sz w:val="20"/>
+          <w:szCs w:val="20"/>
+          <w:bdr w:val="none" w:sz="0" w:space="0" w:color="auto" w:frame="1"/>
+        </w:rPr>
+        <w:t xml:space="preserve">Vídeo: CSS mágico que não existe – </w:t>
+      </w:r>
+      <w:proofErr w:type="spellStart"/>
+      <w:r>
+        <w:rPr>
+          <w:rFonts w:ascii="Calibri Light" w:hAnsi="Calibri Light" w:cs="Calibri Light"/>
+          <w:color w:val="201F1E"/>
+          <w:sz w:val="20"/>
+          <w:szCs w:val="20"/>
+          <w:bdr w:val="none" w:sz="0" w:space="0" w:color="auto" w:frame="1"/>
+        </w:rPr>
+        <w:t>Alura</w:t>
+      </w:r>
+      <w:proofErr w:type="spellEnd"/>
+      <w:r>
+        <w:rPr>
+          <w:rFonts w:ascii="Calibri Light" w:hAnsi="Calibri Light" w:cs="Calibri Light"/>
+          <w:color w:val="201F1E"/>
+          <w:sz w:val="20"/>
+          <w:szCs w:val="20"/>
+          <w:bdr w:val="none" w:sz="0" w:space="0" w:color="auto" w:frame="1"/>
+        </w:rPr>
+        <w:t xml:space="preserve"> Live #38-YouTube</w:t>
+      </w:r>
+    </w:p>
+    <w:p>
+      <w:pPr>
+        <w:pStyle w:val="xmsolistparagraph"/>
+        <w:shd w:val="clear" w:color="auto" w:fill="FFFFFF"/>
+        <w:spacing w:before="0" w:beforeAutospacing="0" w:after="0" w:afterAutospacing="0"/>
+        <w:ind w:left="720" w:hanging="360"/>
+        <w:rPr>
+          <w:rFonts w:ascii="Calibri" w:hAnsi="Calibri" w:cs="Calibri"/>
+          <w:color w:val="201F1E"/>
+          <w:sz w:val="22"/>
+          <w:szCs w:val="22"/>
+        </w:rPr>
+      </w:pPr>
+      <w:r>
+        <w:rPr>
+          <w:rFonts w:ascii="Calibri Light" w:hAnsi="Calibri Light" w:cs="Calibri Light"/>
+          <w:color w:val="201F1E"/>
+          <w:sz w:val="20"/>
+          <w:szCs w:val="20"/>
+          <w:bdr w:val="none" w:sz="0" w:space="0" w:color="auto" w:frame="1"/>
+        </w:rPr>
+        <w:t>7.</w:t>
+      </w:r>
+      <w:r>
+        <w:rPr>
+          <w:color w:val="201F1E"/>
+          <w:sz w:val="14"/>
+          <w:szCs w:val="14"/>
+          <w:bdr w:val="none" w:sz="0" w:space="0" w:color="auto" w:frame="1"/>
+        </w:rPr>
+        <w:t>       </w:t>
+      </w:r>
+      <w:r>
+        <w:rPr>
+          <w:rFonts w:ascii="Calibri Light" w:hAnsi="Calibri Light" w:cs="Calibri Light"/>
+          <w:color w:val="201F1E"/>
+          <w:sz w:val="20"/>
+          <w:szCs w:val="20"/>
+          <w:bdr w:val="none" w:sz="0" w:space="0" w:color="auto" w:frame="1"/>
+        </w:rPr>
+        <w:t xml:space="preserve">Post: Centralizando um elemento com CSS – Blog da </w:t>
+      </w:r>
+      <w:proofErr w:type="spellStart"/>
+      <w:r>
+        <w:rPr>
+          <w:rFonts w:ascii="Calibri Light" w:hAnsi="Calibri Light" w:cs="Calibri Light"/>
+          <w:color w:val="201F1E"/>
+          <w:sz w:val="20"/>
+          <w:szCs w:val="20"/>
+          <w:bdr w:val="none" w:sz="0" w:space="0" w:color="auto" w:frame="1"/>
+        </w:rPr>
+        <w:t>Alura</w:t>
+      </w:r>
+      <w:proofErr w:type="spellEnd"/>
+    </w:p>
+    <w:p>
+      <w:pPr>
+        <w:pStyle w:val="xmsolistparagraph"/>
+        <w:shd w:val="clear" w:color="auto" w:fill="FFFFFF"/>
+        <w:spacing w:before="0" w:beforeAutospacing="0" w:after="0" w:afterAutospacing="0"/>
+        <w:ind w:left="720" w:hanging="360"/>
+        <w:rPr>
+          <w:rFonts w:ascii="Calibri" w:hAnsi="Calibri" w:cs="Calibri"/>
+          <w:color w:val="201F1E"/>
+          <w:sz w:val="22"/>
+          <w:szCs w:val="22"/>
+        </w:rPr>
+      </w:pPr>
+      <w:r>
+        <w:rPr>
+          <w:rFonts w:ascii="Calibri Light" w:hAnsi="Calibri Light" w:cs="Calibri Light"/>
+          <w:color w:val="201F1E"/>
+          <w:sz w:val="20"/>
+          <w:szCs w:val="20"/>
+          <w:bdr w:val="none" w:sz="0" w:space="0" w:color="auto" w:frame="1"/>
+        </w:rPr>
+        <w:t>8.</w:t>
+      </w:r>
+      <w:r>
+        <w:rPr>
+          <w:color w:val="201F1E"/>
+          <w:sz w:val="14"/>
+          <w:szCs w:val="14"/>
+          <w:bdr w:val="none" w:sz="0" w:space="0" w:color="auto" w:frame="1"/>
+        </w:rPr>
+        <w:t>       </w:t>
+      </w:r>
+      <w:proofErr w:type="spellStart"/>
+      <w:r>
+        <w:rPr>
+          <w:rFonts w:ascii="Calibri Light" w:hAnsi="Calibri Light" w:cs="Calibri Light"/>
+          <w:color w:val="201F1E"/>
+          <w:sz w:val="20"/>
+          <w:szCs w:val="20"/>
+          <w:bdr w:val="none" w:sz="0" w:space="0" w:color="auto" w:frame="1"/>
+        </w:rPr>
+        <w:t>Postcast</w:t>
+      </w:r>
+      <w:proofErr w:type="spellEnd"/>
+      <w:r>
+        <w:rPr>
+          <w:rFonts w:ascii="Calibri Light" w:hAnsi="Calibri Light" w:cs="Calibri Light"/>
+          <w:color w:val="201F1E"/>
+          <w:sz w:val="20"/>
+          <w:szCs w:val="20"/>
+          <w:bdr w:val="none" w:sz="0" w:space="0" w:color="auto" w:frame="1"/>
+        </w:rPr>
+        <w:t xml:space="preserve">: CSS: </w:t>
+      </w:r>
+      <w:proofErr w:type="spellStart"/>
+      <w:r>
+        <w:rPr>
+          <w:rFonts w:ascii="Calibri Light" w:hAnsi="Calibri Light" w:cs="Calibri Light"/>
+          <w:color w:val="201F1E"/>
+          <w:sz w:val="20"/>
+          <w:szCs w:val="20"/>
+          <w:bdr w:val="none" w:sz="0" w:space="0" w:color="auto" w:frame="1"/>
+        </w:rPr>
+        <w:t>Canseo</w:t>
+      </w:r>
+      <w:proofErr w:type="spellEnd"/>
+      <w:r>
+        <w:rPr>
+          <w:rFonts w:ascii="Calibri Light" w:hAnsi="Calibri Light" w:cs="Calibri Light"/>
+          <w:color w:val="201F1E"/>
+          <w:sz w:val="20"/>
+          <w:szCs w:val="20"/>
+          <w:bdr w:val="none" w:sz="0" w:space="0" w:color="auto" w:frame="1"/>
+        </w:rPr>
+        <w:t xml:space="preserve"> de Ser Simples-Hipsters #09-Hipsters Ponto </w:t>
+      </w:r>
+      <w:proofErr w:type="spellStart"/>
+      <w:r>
+        <w:rPr>
+          <w:rFonts w:ascii="Calibri Light" w:hAnsi="Calibri Light" w:cs="Calibri Light"/>
+          <w:color w:val="201F1E"/>
+          <w:sz w:val="20"/>
+          <w:szCs w:val="20"/>
+          <w:bdr w:val="none" w:sz="0" w:space="0" w:color="auto" w:frame="1"/>
+        </w:rPr>
+        <w:t>TEchHipsters</w:t>
+      </w:r>
+      <w:proofErr w:type="spellEnd"/>
+      <w:r>
+        <w:rPr>
+          <w:rFonts w:ascii="Calibri Light" w:hAnsi="Calibri Light" w:cs="Calibri Light"/>
+          <w:color w:val="201F1E"/>
+          <w:sz w:val="20"/>
+          <w:szCs w:val="20"/>
+          <w:bdr w:val="none" w:sz="0" w:space="0" w:color="auto" w:frame="1"/>
+        </w:rPr>
+        <w:t xml:space="preserve"> Ponto </w:t>
+      </w:r>
+      <w:proofErr w:type="spellStart"/>
+      <w:r>
+        <w:rPr>
+          <w:rFonts w:ascii="Calibri Light" w:hAnsi="Calibri Light" w:cs="Calibri Light"/>
+          <w:color w:val="201F1E"/>
+          <w:sz w:val="20"/>
+          <w:szCs w:val="20"/>
+          <w:bdr w:val="none" w:sz="0" w:space="0" w:color="auto" w:frame="1"/>
+        </w:rPr>
+        <w:t>TEct</w:t>
+      </w:r>
+      <w:proofErr w:type="spellEnd"/>
+    </w:p>
+    <w:p>
+      <w:pPr>
+        <w:pStyle w:val="xmsolistparagraph"/>
+        <w:shd w:val="clear" w:color="auto" w:fill="FFFFFF"/>
+        <w:spacing w:before="0" w:beforeAutospacing="0" w:after="0" w:afterAutospacing="0"/>
+        <w:ind w:left="720" w:hanging="360"/>
+        <w:rPr>
+          <w:rFonts w:ascii="Calibri" w:hAnsi="Calibri" w:cs="Calibri"/>
+          <w:color w:val="201F1E"/>
+          <w:sz w:val="22"/>
+          <w:szCs w:val="22"/>
+        </w:rPr>
+      </w:pPr>
+      <w:r>
+        <w:rPr>
+          <w:rFonts w:ascii="Calibri Light" w:hAnsi="Calibri Light" w:cs="Calibri Light"/>
+          <w:color w:val="201F1E"/>
+          <w:sz w:val="20"/>
+          <w:szCs w:val="20"/>
+          <w:bdr w:val="none" w:sz="0" w:space="0" w:color="auto" w:frame="1"/>
+        </w:rPr>
+        <w:t>9.</w:t>
+      </w:r>
+      <w:r>
+        <w:rPr>
+          <w:color w:val="201F1E"/>
+          <w:sz w:val="14"/>
+          <w:szCs w:val="14"/>
+          <w:bdr w:val="none" w:sz="0" w:space="0" w:color="auto" w:frame="1"/>
+        </w:rPr>
+        <w:t>       </w:t>
+      </w:r>
+      <w:r>
+        <w:rPr>
+          <w:rFonts w:ascii="Calibri Light" w:hAnsi="Calibri Light" w:cs="Calibri Light"/>
+          <w:color w:val="201F1E"/>
+          <w:sz w:val="20"/>
+          <w:szCs w:val="20"/>
+          <w:bdr w:val="none" w:sz="0" w:space="0" w:color="auto" w:frame="1"/>
+        </w:rPr>
+        <w:t xml:space="preserve">Post: Guia de Unidades no CSS – Blog da </w:t>
+      </w:r>
+      <w:proofErr w:type="spellStart"/>
+      <w:r>
+        <w:rPr>
+          <w:rFonts w:ascii="Calibri Light" w:hAnsi="Calibri Light" w:cs="Calibri Light"/>
+          <w:color w:val="201F1E"/>
+          <w:sz w:val="20"/>
+          <w:szCs w:val="20"/>
+          <w:bdr w:val="none" w:sz="0" w:space="0" w:color="auto" w:frame="1"/>
+        </w:rPr>
+        <w:t>Alura</w:t>
+      </w:r>
+      <w:proofErr w:type="spellEnd"/>
+    </w:p>
+    <w:p>
+      <w:pPr>
+        <w:pStyle w:val="xmsonormal"/>
+        <w:shd w:val="clear" w:color="auto" w:fill="FFFFFF"/>
+        <w:spacing w:before="0" w:beforeAutospacing="0" w:after="0" w:afterAutospacing="0"/>
+        <w:rPr>
+          <w:rFonts w:ascii="Calibri" w:hAnsi="Calibri" w:cs="Calibri"/>
+          <w:color w:val="201F1E"/>
+          <w:sz w:val="22"/>
+          <w:szCs w:val="22"/>
+        </w:rPr>
+      </w:pPr>
+      <w:r>
+        <w:rPr>
+          <w:rFonts w:ascii="Calibri Light" w:hAnsi="Calibri Light" w:cs="Calibri Light"/>
+          <w:color w:val="201F1E"/>
+          <w:sz w:val="20"/>
+          <w:szCs w:val="20"/>
+          <w:bdr w:val="none" w:sz="0" w:space="0" w:color="auto" w:frame="1"/>
+        </w:rPr>
+        <w:t> </w:t>
+      </w:r>
+    </w:p>
+    <w:p>
+      <w:pPr>
+        <w:pStyle w:val="xmsonormal"/>
+        <w:shd w:val="clear" w:color="auto" w:fill="FFFFFF"/>
+        <w:spacing w:before="0" w:beforeAutospacing="0" w:after="0" w:afterAutospacing="0"/>
+        <w:rPr>
+          <w:rFonts w:ascii="Calibri" w:hAnsi="Calibri" w:cs="Calibri"/>
+          <w:color w:val="201F1E"/>
+          <w:sz w:val="22"/>
+          <w:szCs w:val="22"/>
+        </w:rPr>
+      </w:pPr>
+      <w:r>
+        <w:rPr>
+          <w:rFonts w:ascii="Calibri Light" w:hAnsi="Calibri Light" w:cs="Calibri Light"/>
+          <w:b/>
+          <w:bCs/>
+          <w:color w:val="201F1E"/>
+          <w:sz w:val="20"/>
+          <w:szCs w:val="20"/>
+          <w:bdr w:val="none" w:sz="0" w:space="0" w:color="auto" w:frame="1"/>
+        </w:rPr>
+        <w:t xml:space="preserve">3-Ganhando experiência em </w:t>
+      </w:r>
+      <w:proofErr w:type="spellStart"/>
+      <w:r>
+        <w:rPr>
+          <w:rFonts w:ascii="Calibri Light" w:hAnsi="Calibri Light" w:cs="Calibri Light"/>
+          <w:b/>
+          <w:bCs/>
+          <w:color w:val="201F1E"/>
+          <w:sz w:val="20"/>
+          <w:szCs w:val="20"/>
+          <w:bdr w:val="none" w:sz="0" w:space="0" w:color="auto" w:frame="1"/>
+        </w:rPr>
+        <w:t>JavaScript</w:t>
+      </w:r>
+      <w:proofErr w:type="spellEnd"/>
+      <w:r>
+        <w:rPr>
+          <w:rFonts w:ascii="Calibri Light" w:hAnsi="Calibri Light" w:cs="Calibri Light"/>
+          <w:b/>
+          <w:bCs/>
+          <w:color w:val="201F1E"/>
+          <w:sz w:val="20"/>
+          <w:szCs w:val="20"/>
+          <w:bdr w:val="none" w:sz="0" w:space="0" w:color="auto" w:frame="1"/>
+        </w:rPr>
+        <w:t>-Básico</w:t>
+      </w:r>
+    </w:p>
+    <w:p>
+      <w:pPr>
+        <w:pStyle w:val="NormalWeb"/>
+        <w:shd w:val="clear" w:color="auto" w:fill="FFFFFF"/>
+        <w:spacing w:before="0" w:beforeAutospacing="0" w:after="0" w:afterAutospacing="0"/>
+        <w:rPr>
+          <w:color w:val="201F1E"/>
+        </w:rPr>
+      </w:pPr>
+      <w:r>
+        <w:rPr>
+          <w:rFonts w:ascii="Calibri Light" w:hAnsi="Calibri Light" w:cs="Calibri Light"/>
+          <w:color w:val="4A535A"/>
+          <w:sz w:val="20"/>
+          <w:szCs w:val="20"/>
+          <w:bdr w:val="none" w:sz="0" w:space="0" w:color="auto" w:frame="1"/>
+        </w:rPr>
+        <w:t xml:space="preserve">Nessa parte final da Formação, você se aprofundará na linguagem ** </w:t>
+      </w:r>
+      <w:proofErr w:type="spellStart"/>
+      <w:r>
+        <w:rPr>
+          <w:rFonts w:ascii="Calibri Light" w:hAnsi="Calibri Light" w:cs="Calibri Light"/>
+          <w:color w:val="4A535A"/>
+          <w:sz w:val="20"/>
+          <w:szCs w:val="20"/>
+          <w:bdr w:val="none" w:sz="0" w:space="0" w:color="auto" w:frame="1"/>
+        </w:rPr>
+        <w:t>JavaScript</w:t>
+      </w:r>
+      <w:proofErr w:type="spellEnd"/>
+      <w:r>
+        <w:rPr>
+          <w:rFonts w:ascii="Calibri Light" w:hAnsi="Calibri Light" w:cs="Calibri Light"/>
+          <w:color w:val="4A535A"/>
+          <w:sz w:val="20"/>
+          <w:szCs w:val="20"/>
+          <w:bdr w:val="none" w:sz="0" w:space="0" w:color="auto" w:frame="1"/>
+        </w:rPr>
+        <w:t>*</w:t>
+      </w:r>
+      <w:proofErr w:type="gramStart"/>
+      <w:r>
+        <w:rPr>
+          <w:rFonts w:ascii="Calibri Light" w:hAnsi="Calibri Light" w:cs="Calibri Light"/>
+          <w:color w:val="4A535A"/>
+          <w:sz w:val="20"/>
+          <w:szCs w:val="20"/>
+          <w:bdr w:val="none" w:sz="0" w:space="0" w:color="auto" w:frame="1"/>
+        </w:rPr>
+        <w:t>* :</w:t>
+      </w:r>
+      <w:proofErr w:type="gramEnd"/>
+      <w:r>
+        <w:rPr>
+          <w:rFonts w:ascii="Calibri Light" w:hAnsi="Calibri Light" w:cs="Calibri Light"/>
+          <w:color w:val="4A535A"/>
+          <w:sz w:val="20"/>
+          <w:szCs w:val="20"/>
+          <w:bdr w:val="none" w:sz="0" w:space="0" w:color="auto" w:frame="1"/>
+        </w:rPr>
+        <w:t xml:space="preserve"> aprenderá a ** manipular os elementos** de sua página, entenderá como utilizar e ** validar formulários** e conhecerá as boas práticas para organizar o seu código.</w:t>
+      </w:r>
+    </w:p>
+    <w:p>
+      <w:pPr>
+        <w:pStyle w:val="xmsolistparagraph"/>
+        <w:shd w:val="clear" w:color="auto" w:fill="FFFFFF"/>
+        <w:spacing w:before="0" w:beforeAutospacing="0" w:after="0" w:afterAutospacing="0"/>
+        <w:ind w:left="720" w:hanging="360"/>
+        <w:rPr>
+          <w:rFonts w:ascii="Calibri" w:hAnsi="Calibri" w:cs="Calibri"/>
+          <w:color w:val="201F1E"/>
+          <w:sz w:val="22"/>
+          <w:szCs w:val="22"/>
+        </w:rPr>
+      </w:pPr>
+      <w:r>
+        <w:rPr>
+          <w:rFonts w:ascii="Calibri Light" w:hAnsi="Calibri Light" w:cs="Calibri Light"/>
+          <w:color w:val="201F1E"/>
+          <w:sz w:val="20"/>
+          <w:szCs w:val="20"/>
+          <w:bdr w:val="none" w:sz="0" w:space="0" w:color="auto" w:frame="1"/>
+        </w:rPr>
+        <w:t>1.</w:t>
+      </w:r>
+      <w:r>
+        <w:rPr>
+          <w:color w:val="201F1E"/>
+          <w:sz w:val="14"/>
+          <w:szCs w:val="14"/>
+          <w:bdr w:val="none" w:sz="0" w:space="0" w:color="auto" w:frame="1"/>
+        </w:rPr>
+        <w:t>       </w:t>
+      </w:r>
+      <w:r>
+        <w:rPr>
+          <w:rFonts w:ascii="Calibri Light" w:hAnsi="Calibri Light" w:cs="Calibri Light"/>
+          <w:color w:val="201F1E"/>
+          <w:sz w:val="20"/>
+          <w:szCs w:val="20"/>
+          <w:bdr w:val="none" w:sz="0" w:space="0" w:color="auto" w:frame="1"/>
+        </w:rPr>
+        <w:t xml:space="preserve">Curso: </w:t>
+      </w:r>
+      <w:proofErr w:type="spellStart"/>
+      <w:r>
+        <w:rPr>
+          <w:rFonts w:ascii="Calibri Light" w:hAnsi="Calibri Light" w:cs="Calibri Light"/>
+          <w:color w:val="201F1E"/>
+          <w:sz w:val="20"/>
+          <w:szCs w:val="20"/>
+          <w:bdr w:val="none" w:sz="0" w:space="0" w:color="auto" w:frame="1"/>
+        </w:rPr>
+        <w:t>JavaScript</w:t>
+      </w:r>
+      <w:proofErr w:type="spellEnd"/>
+      <w:r>
+        <w:rPr>
+          <w:rFonts w:ascii="Calibri Light" w:hAnsi="Calibri Light" w:cs="Calibri Light"/>
+          <w:color w:val="201F1E"/>
+          <w:sz w:val="20"/>
+          <w:szCs w:val="20"/>
+          <w:bdr w:val="none" w:sz="0" w:space="0" w:color="auto" w:frame="1"/>
+        </w:rPr>
+        <w:t>-programação na linguagem web=20h</w:t>
+      </w:r>
+    </w:p>
+    <w:p>
+      <w:pPr>
+        <w:pStyle w:val="xmsolistparagraph"/>
+        <w:shd w:val="clear" w:color="auto" w:fill="FFFFFF"/>
+        <w:spacing w:before="0" w:beforeAutospacing="0" w:after="0" w:afterAutospacing="0"/>
+        <w:ind w:left="720" w:hanging="360"/>
+        <w:rPr>
+          <w:rFonts w:ascii="Calibri" w:hAnsi="Calibri" w:cs="Calibri"/>
+          <w:color w:val="201F1E"/>
+          <w:sz w:val="22"/>
+          <w:szCs w:val="22"/>
+        </w:rPr>
+      </w:pPr>
+      <w:r>
+        <w:rPr>
+          <w:rFonts w:ascii="Calibri Light" w:hAnsi="Calibri Light" w:cs="Calibri Light"/>
+          <w:color w:val="201F1E"/>
+          <w:sz w:val="20"/>
+          <w:szCs w:val="20"/>
+          <w:bdr w:val="none" w:sz="0" w:space="0" w:color="auto" w:frame="1"/>
+        </w:rPr>
+        <w:t>2.</w:t>
+      </w:r>
+      <w:r>
+        <w:rPr>
+          <w:color w:val="201F1E"/>
+          <w:sz w:val="14"/>
+          <w:szCs w:val="14"/>
+          <w:bdr w:val="none" w:sz="0" w:space="0" w:color="auto" w:frame="1"/>
+        </w:rPr>
+        <w:t>       </w:t>
+      </w:r>
+      <w:r>
+        <w:rPr>
+          <w:rFonts w:ascii="Calibri Light" w:hAnsi="Calibri Light" w:cs="Calibri Light"/>
+          <w:color w:val="201F1E"/>
+          <w:sz w:val="20"/>
+          <w:szCs w:val="20"/>
+          <w:bdr w:val="none" w:sz="0" w:space="0" w:color="auto" w:frame="1"/>
+        </w:rPr>
+        <w:t xml:space="preserve">Post: Capturando valor do input: introdução a seletores – Blog da </w:t>
+      </w:r>
+      <w:proofErr w:type="spellStart"/>
+      <w:r>
+        <w:rPr>
+          <w:rFonts w:ascii="Calibri Light" w:hAnsi="Calibri Light" w:cs="Calibri Light"/>
+          <w:color w:val="201F1E"/>
+          <w:sz w:val="20"/>
+          <w:szCs w:val="20"/>
+          <w:bdr w:val="none" w:sz="0" w:space="0" w:color="auto" w:frame="1"/>
+        </w:rPr>
+        <w:t>Alura</w:t>
+      </w:r>
+      <w:proofErr w:type="spellEnd"/>
+    </w:p>
+    <w:p>
+      <w:pPr>
+        <w:pStyle w:val="xmsolistparagraph"/>
+        <w:shd w:val="clear" w:color="auto" w:fill="FFFFFF"/>
+        <w:spacing w:before="0" w:beforeAutospacing="0" w:after="0" w:afterAutospacing="0"/>
+        <w:ind w:left="720" w:hanging="360"/>
+        <w:rPr>
+          <w:rFonts w:ascii="Calibri" w:hAnsi="Calibri" w:cs="Calibri"/>
+          <w:color w:val="201F1E"/>
+          <w:sz w:val="22"/>
+          <w:szCs w:val="22"/>
+        </w:rPr>
+      </w:pPr>
+      <w:r>
+        <w:rPr>
+          <w:rFonts w:ascii="Calibri Light" w:hAnsi="Calibri Light" w:cs="Calibri Light"/>
+          <w:color w:val="201F1E"/>
+          <w:sz w:val="20"/>
+          <w:szCs w:val="20"/>
+          <w:bdr w:val="none" w:sz="0" w:space="0" w:color="auto" w:frame="1"/>
+        </w:rPr>
+        <w:t>3.</w:t>
+      </w:r>
+      <w:r>
+        <w:rPr>
+          <w:color w:val="201F1E"/>
+          <w:sz w:val="14"/>
+          <w:szCs w:val="14"/>
+          <w:bdr w:val="none" w:sz="0" w:space="0" w:color="auto" w:frame="1"/>
+        </w:rPr>
+        <w:t>       </w:t>
+      </w:r>
+      <w:r>
+        <w:rPr>
+          <w:rFonts w:ascii="Calibri Light" w:hAnsi="Calibri Light" w:cs="Calibri Light"/>
+          <w:color w:val="201F1E"/>
+          <w:sz w:val="20"/>
+          <w:szCs w:val="20"/>
+          <w:bdr w:val="none" w:sz="0" w:space="0" w:color="auto" w:frame="1"/>
+        </w:rPr>
+        <w:t xml:space="preserve">Vídeo: </w:t>
+      </w:r>
+      <w:proofErr w:type="spellStart"/>
+      <w:r>
+        <w:rPr>
+          <w:rFonts w:ascii="Calibri Light" w:hAnsi="Calibri Light" w:cs="Calibri Light"/>
+          <w:color w:val="201F1E"/>
+          <w:sz w:val="20"/>
+          <w:szCs w:val="20"/>
+          <w:bdr w:val="none" w:sz="0" w:space="0" w:color="auto" w:frame="1"/>
+        </w:rPr>
+        <w:t>Alura</w:t>
+      </w:r>
+      <w:proofErr w:type="spellEnd"/>
+      <w:r>
+        <w:rPr>
+          <w:rFonts w:ascii="Calibri Light" w:hAnsi="Calibri Light" w:cs="Calibri Light"/>
+          <w:color w:val="201F1E"/>
+          <w:sz w:val="20"/>
+          <w:szCs w:val="20"/>
+          <w:bdr w:val="none" w:sz="0" w:space="0" w:color="auto" w:frame="1"/>
+        </w:rPr>
+        <w:t xml:space="preserve"> Live#66 – Resolvendo problemas reais com </w:t>
+      </w:r>
+      <w:proofErr w:type="spellStart"/>
+      <w:r>
+        <w:rPr>
+          <w:rFonts w:ascii="Calibri Light" w:hAnsi="Calibri Light" w:cs="Calibri Light"/>
+          <w:color w:val="201F1E"/>
+          <w:sz w:val="20"/>
+          <w:szCs w:val="20"/>
+          <w:bdr w:val="none" w:sz="0" w:space="0" w:color="auto" w:frame="1"/>
+        </w:rPr>
+        <w:t>JavaScript</w:t>
+      </w:r>
+      <w:proofErr w:type="spellEnd"/>
+      <w:r>
+        <w:rPr>
+          <w:rFonts w:ascii="Calibri Light" w:hAnsi="Calibri Light" w:cs="Calibri Light"/>
+          <w:color w:val="201F1E"/>
+          <w:sz w:val="20"/>
+          <w:szCs w:val="20"/>
+          <w:bdr w:val="none" w:sz="0" w:space="0" w:color="auto" w:frame="1"/>
+        </w:rPr>
+        <w:t xml:space="preserve"> e CSS – YouTube</w:t>
+      </w:r>
+    </w:p>
+    <w:p>
+      <w:pPr>
+        <w:pStyle w:val="xmsolistparagraph"/>
+        <w:shd w:val="clear" w:color="auto" w:fill="FFFFFF"/>
+        <w:spacing w:before="0" w:beforeAutospacing="0" w:after="0" w:afterAutospacing="0"/>
+        <w:ind w:left="720" w:hanging="360"/>
+        <w:rPr>
+          <w:rFonts w:ascii="Calibri" w:hAnsi="Calibri" w:cs="Calibri"/>
+          <w:color w:val="201F1E"/>
+          <w:sz w:val="22"/>
+          <w:szCs w:val="22"/>
+        </w:rPr>
+      </w:pPr>
+      <w:r>
+        <w:rPr>
+          <w:rFonts w:ascii="Calibri Light" w:hAnsi="Calibri Light" w:cs="Calibri Light"/>
+          <w:color w:val="201F1E"/>
+          <w:sz w:val="20"/>
+          <w:szCs w:val="20"/>
+          <w:bdr w:val="none" w:sz="0" w:space="0" w:color="auto" w:frame="1"/>
+        </w:rPr>
+        <w:t>4.</w:t>
+      </w:r>
+      <w:r>
+        <w:rPr>
+          <w:color w:val="201F1E"/>
+          <w:sz w:val="14"/>
+          <w:szCs w:val="14"/>
+          <w:bdr w:val="none" w:sz="0" w:space="0" w:color="auto" w:frame="1"/>
+        </w:rPr>
+        <w:t>       </w:t>
+      </w:r>
+      <w:r>
+        <w:rPr>
+          <w:rFonts w:ascii="Calibri Light" w:hAnsi="Calibri Light" w:cs="Calibri Light"/>
+          <w:color w:val="201F1E"/>
+          <w:sz w:val="20"/>
+          <w:szCs w:val="20"/>
+          <w:bdr w:val="none" w:sz="0" w:space="0" w:color="auto" w:frame="1"/>
+        </w:rPr>
+        <w:t>Site: Livro do universo da programação – Casa do Código</w:t>
+      </w:r>
+    </w:p>
+    <w:p>
+      <w:pPr>
+        <w:pStyle w:val="xmsolistparagraph"/>
+        <w:shd w:val="clear" w:color="auto" w:fill="FFFFFF"/>
+        <w:spacing w:before="0" w:beforeAutospacing="0" w:after="0" w:afterAutospacing="0"/>
+        <w:ind w:left="720" w:hanging="360"/>
+        <w:rPr>
+          <w:rFonts w:ascii="Calibri" w:hAnsi="Calibri" w:cs="Calibri"/>
+          <w:color w:val="201F1E"/>
+          <w:sz w:val="22"/>
+          <w:szCs w:val="22"/>
+        </w:rPr>
+      </w:pPr>
+      <w:r>
+        <w:rPr>
+          <w:rFonts w:ascii="Calibri Light" w:hAnsi="Calibri Light" w:cs="Calibri Light"/>
+          <w:color w:val="201F1E"/>
+          <w:sz w:val="20"/>
+          <w:szCs w:val="20"/>
+          <w:bdr w:val="none" w:sz="0" w:space="0" w:color="auto" w:frame="1"/>
+        </w:rPr>
+        <w:t>5.</w:t>
+      </w:r>
+      <w:r>
+        <w:rPr>
+          <w:color w:val="201F1E"/>
+          <w:sz w:val="14"/>
+          <w:szCs w:val="14"/>
+          <w:bdr w:val="none" w:sz="0" w:space="0" w:color="auto" w:frame="1"/>
+        </w:rPr>
+        <w:t>       </w:t>
+      </w:r>
+      <w:r>
+        <w:rPr>
+          <w:rFonts w:ascii="Calibri Light" w:hAnsi="Calibri Light" w:cs="Calibri Light"/>
+          <w:color w:val="201F1E"/>
+          <w:sz w:val="20"/>
+          <w:szCs w:val="20"/>
+          <w:bdr w:val="none" w:sz="0" w:space="0" w:color="auto" w:frame="1"/>
+        </w:rPr>
+        <w:t xml:space="preserve">Vídeo: </w:t>
+      </w:r>
+      <w:proofErr w:type="spellStart"/>
+      <w:r>
+        <w:rPr>
+          <w:rFonts w:ascii="Calibri Light" w:hAnsi="Calibri Light" w:cs="Calibri Light"/>
+          <w:color w:val="201F1E"/>
+          <w:sz w:val="20"/>
+          <w:szCs w:val="20"/>
+          <w:bdr w:val="none" w:sz="0" w:space="0" w:color="auto" w:frame="1"/>
+        </w:rPr>
+        <w:t>Alura</w:t>
+      </w:r>
+      <w:proofErr w:type="spellEnd"/>
+      <w:r>
+        <w:rPr>
+          <w:rFonts w:ascii="Calibri Light" w:hAnsi="Calibri Light" w:cs="Calibri Light"/>
+          <w:color w:val="201F1E"/>
+          <w:sz w:val="20"/>
+          <w:szCs w:val="20"/>
+          <w:bdr w:val="none" w:sz="0" w:space="0" w:color="auto" w:frame="1"/>
+        </w:rPr>
+        <w:t xml:space="preserve"> Live#59- Como entrar no mercado de trabalho de programação? - YouTube</w:t>
+      </w:r>
+    </w:p>
+    <w:p>
+      <w:pPr>
+        <w:pStyle w:val="xmsonormal"/>
+        <w:shd w:val="clear" w:color="auto" w:fill="FFFFFF"/>
+        <w:spacing w:before="0" w:beforeAutospacing="0" w:after="0" w:afterAutospacing="0"/>
+        <w:rPr>
+          <w:rFonts w:ascii="Calibri" w:hAnsi="Calibri" w:cs="Calibri"/>
+          <w:color w:val="201F1E"/>
+          <w:sz w:val="22"/>
+          <w:szCs w:val="22"/>
+        </w:rPr>
+      </w:pPr>
+      <w:r>
+        <w:rPr>
+          <w:rFonts w:ascii="Calibri Light" w:hAnsi="Calibri Light" w:cs="Calibri Light"/>
+          <w:color w:val="201F1E"/>
+          <w:sz w:val="20"/>
+          <w:szCs w:val="20"/>
+          <w:bdr w:val="none" w:sz="0" w:space="0" w:color="auto" w:frame="1"/>
+        </w:rPr>
+        <w:t> </w:t>
+      </w:r>
+    </w:p>
+    <w:p>
+      <w:pPr>
+        <w:pStyle w:val="xmsonormal"/>
+        <w:shd w:val="clear" w:color="auto" w:fill="FFFFFF"/>
+        <w:spacing w:before="0" w:beforeAutospacing="0" w:after="160" w:afterAutospacing="0" w:line="233" w:lineRule="atLeast"/>
+        <w:rPr>
+          <w:rFonts w:ascii="Calibri" w:hAnsi="Calibri" w:cs="Calibri"/>
+          <w:color w:val="201F1E"/>
+          <w:sz w:val="22"/>
+          <w:szCs w:val="22"/>
+        </w:rPr>
+      </w:pPr>
+      <w:r>
+        <w:rPr>
+          <w:rFonts w:ascii="Calibri" w:hAnsi="Calibri" w:cs="Calibri"/>
+          <w:color w:val="201F1E"/>
+          <w:sz w:val="22"/>
+          <w:szCs w:val="22"/>
+        </w:rPr>
+        <w:t> </w:t>
       </w:r>
       <w:bookmarkStart w:id="0" w:name="_GoBack"/>
       <w:bookmarkEnd w:id="0"/>
-      <w:r>
-        <w:t xml:space="preserve">(acessar o computador)no visual </w:t>
-      </w:r>
-      <w:proofErr w:type="spellStart"/>
-      <w:r>
-        <w:t>studio</w:t>
-      </w:r>
-      <w:proofErr w:type="spellEnd"/>
-    </w:p>
-    <w:p>
-      <w:proofErr w:type="spellStart"/>
-      <w:r>
-        <w:t>git</w:t>
-      </w:r>
-      <w:proofErr w:type="spellEnd"/>
-      <w:r>
-        <w:t xml:space="preserve"> add . para atualizar </w:t>
-      </w:r>
-    </w:p>
-    <w:p>
-      <w:proofErr w:type="spellStart"/>
-      <w:r>
-        <w:t>git</w:t>
-      </w:r>
-      <w:proofErr w:type="spellEnd"/>
-      <w:r>
-        <w:t xml:space="preserve"> </w:t>
-      </w:r>
-      <w:proofErr w:type="spellStart"/>
-      <w:r>
-        <w:t>commit</w:t>
-      </w:r>
-      <w:proofErr w:type="spellEnd"/>
-      <w:r>
-        <w:t xml:space="preserve">  ==&gt; </w:t>
-      </w:r>
-      <w:proofErr w:type="spellStart"/>
-      <w:r>
-        <w:t>git</w:t>
-      </w:r>
-      <w:proofErr w:type="spellEnd"/>
-      <w:r>
-        <w:t xml:space="preserve"> </w:t>
-      </w:r>
-      <w:proofErr w:type="spellStart"/>
-      <w:r>
-        <w:t>commit</w:t>
-      </w:r>
-      <w:proofErr w:type="spellEnd"/>
-      <w:r>
-        <w:t xml:space="preserve"> -m "Arquivos iniciais" </w:t>
-      </w:r>
-    </w:p>
-    <w:p>
-      <w:proofErr w:type="spellStart"/>
-      <w:r>
-        <w:lastRenderedPageBreak/>
-        <w:t>git</w:t>
-      </w:r>
-      <w:proofErr w:type="spellEnd"/>
-      <w:r>
-        <w:t xml:space="preserve"> </w:t>
-      </w:r>
-      <w:proofErr w:type="spellStart"/>
-      <w:r>
-        <w:t>config</w:t>
-      </w:r>
-      <w:proofErr w:type="spellEnd"/>
-    </w:p>
-    <w:p/>
-    <w:p>
-      <w:proofErr w:type="spellStart"/>
-      <w:r>
-        <w:t>git</w:t>
-      </w:r>
-      <w:proofErr w:type="spellEnd"/>
-      <w:r>
-        <w:t xml:space="preserve"> </w:t>
-      </w:r>
-      <w:proofErr w:type="spellStart"/>
-      <w:r>
-        <w:t>push</w:t>
-      </w:r>
-      <w:proofErr w:type="spellEnd"/>
-      <w:r>
-        <w:t xml:space="preserve"> </w:t>
-      </w:r>
-      <w:proofErr w:type="spellStart"/>
-      <w:r>
-        <w:t>origin</w:t>
-      </w:r>
-      <w:proofErr w:type="spellEnd"/>
-      <w:r>
-        <w:t xml:space="preserve"> master</w:t>
-      </w:r>
-    </w:p>
-    <w:p>
-      <w:proofErr w:type="spellStart"/>
-      <w:r>
-        <w:t>git</w:t>
-      </w:r>
-      <w:proofErr w:type="spellEnd"/>
-      <w:r>
-        <w:t xml:space="preserve"> </w:t>
-      </w:r>
-      <w:proofErr w:type="spellStart"/>
-      <w:r>
-        <w:t>push</w:t>
-      </w:r>
-      <w:proofErr w:type="spellEnd"/>
-      <w:r>
-        <w:t xml:space="preserve"> ==&gt; </w:t>
-      </w:r>
-      <w:proofErr w:type="spellStart"/>
-      <w:r>
-        <w:t>git</w:t>
-      </w:r>
-      <w:proofErr w:type="spellEnd"/>
-      <w:r>
-        <w:t xml:space="preserve"> </w:t>
-      </w:r>
-      <w:proofErr w:type="spellStart"/>
-      <w:r>
-        <w:t>push</w:t>
-      </w:r>
-      <w:proofErr w:type="spellEnd"/>
-      <w:r>
-        <w:t xml:space="preserve"> --set-</w:t>
-      </w:r>
-      <w:proofErr w:type="spellStart"/>
-      <w:r>
-        <w:t>upstream</w:t>
-      </w:r>
-      <w:proofErr w:type="spellEnd"/>
-      <w:r>
-        <w:t xml:space="preserve"> </w:t>
-      </w:r>
-      <w:proofErr w:type="spellStart"/>
-      <w:r>
-        <w:t>origin</w:t>
-      </w:r>
-      <w:proofErr w:type="spellEnd"/>
-      <w:r>
-        <w:t xml:space="preserve"> master</w:t>
-      </w:r>
     </w:p>
     <w:p/>
     <w:p/>
@@ -944,6 +3273,62 @@
     <w:semiHidden/>
     <w:unhideWhenUsed/>
   </w:style>
+  <w:style w:type="paragraph" w:customStyle="1" w:styleId="xmsonormal">
+    <w:name w:val="x_msonormal"/>
+    <w:basedOn w:val="Normal"/>
+    <w:rsid w:val="00DD7A89"/>
+    <w:pPr>
+      <w:spacing w:before="100" w:beforeAutospacing="1" w:after="100" w:afterAutospacing="1" w:line="240" w:lineRule="auto"/>
+    </w:pPr>
+    <w:rPr>
+      <w:rFonts w:ascii="Times New Roman" w:eastAsia="Times New Roman" w:hAnsi="Times New Roman" w:cs="Times New Roman"/>
+      <w:sz w:val="24"/>
+      <w:szCs w:val="24"/>
+      <w:lang w:eastAsia="pt-BR"/>
+    </w:rPr>
+  </w:style>
+  <w:style w:type="paragraph" w:customStyle="1" w:styleId="xmsolistparagraph">
+    <w:name w:val="x_msolistparagraph"/>
+    <w:basedOn w:val="Normal"/>
+    <w:rsid w:val="00DD7A89"/>
+    <w:pPr>
+      <w:spacing w:before="100" w:beforeAutospacing="1" w:after="100" w:afterAutospacing="1" w:line="240" w:lineRule="auto"/>
+    </w:pPr>
+    <w:rPr>
+      <w:rFonts w:ascii="Times New Roman" w:eastAsia="Times New Roman" w:hAnsi="Times New Roman" w:cs="Times New Roman"/>
+      <w:sz w:val="24"/>
+      <w:szCs w:val="24"/>
+      <w:lang w:eastAsia="pt-BR"/>
+    </w:rPr>
+  </w:style>
+  <w:style w:type="paragraph" w:styleId="NormalWeb">
+    <w:name w:val="Normal (Web)"/>
+    <w:basedOn w:val="Normal"/>
+    <w:uiPriority w:val="99"/>
+    <w:semiHidden/>
+    <w:unhideWhenUsed/>
+    <w:rsid w:val="00DD7A89"/>
+    <w:pPr>
+      <w:spacing w:before="100" w:beforeAutospacing="1" w:after="100" w:afterAutospacing="1" w:line="240" w:lineRule="auto"/>
+    </w:pPr>
+    <w:rPr>
+      <w:rFonts w:ascii="Times New Roman" w:eastAsia="Times New Roman" w:hAnsi="Times New Roman" w:cs="Times New Roman"/>
+      <w:sz w:val="24"/>
+      <w:szCs w:val="24"/>
+      <w:lang w:eastAsia="pt-BR"/>
+    </w:rPr>
+  </w:style>
+  <w:style w:type="character" w:styleId="Forte">
+    <w:name w:val="Strong"/>
+    <w:basedOn w:val="Fontepargpadro"/>
+    <w:uiPriority w:val="22"/>
+    <w:qFormat/>
+    <w:rsid w:val="00DD7A89"/>
+    <w:rPr>
+      <w:b/>
+      <w:bCs/>
+    </w:rPr>
+  </w:style>
 </w:styles>
 </file>
 

</xml_diff>